<commit_message>
Lab 5 + 6
</commit_message>
<xml_diff>
--- a/lab5.docx
+++ b/lab5.docx
@@ -80,29 +80,59 @@
           <w:sz w:val="26"/>
           <w:szCs w:val="26"/>
         </w:rPr>
-        <w:t>1.Xây dựng trang giỏ hàng</w:t>
-      </w:r>
-    </w:p>
-    <w:p>
-      <w:pPr>
-        <w:spacing w:line="360" w:lineRule="auto"/>
-        <w:rPr>
-          <w:rFonts w:ascii="Times New Roman" w:hAnsi="Times New Roman" w:cs="Times New Roman"/>
-          <w:b/>
-          <w:bCs/>
-          <w:sz w:val="26"/>
-          <w:szCs w:val="26"/>
-        </w:rPr>
-      </w:pPr>
-      <w:r>
-        <w:rPr>
-          <w:rFonts w:ascii="Times New Roman" w:hAnsi="Times New Roman" w:cs="Times New Roman"/>
-          <w:b/>
-          <w:bCs/>
-          <w:sz w:val="26"/>
-          <w:szCs w:val="26"/>
-        </w:rPr>
-        <w:t>-Tạo class giỏ hàng trong model</w:t>
+        <w:t>1.</w:t>
+      </w:r>
+      <w:r>
+        <w:rPr>
+          <w:rFonts w:ascii="Times New Roman" w:hAnsi="Times New Roman" w:cs="Times New Roman"/>
+          <w:b/>
+          <w:bCs/>
+          <w:sz w:val="26"/>
+          <w:szCs w:val="26"/>
+        </w:rPr>
+        <w:t xml:space="preserve"> </w:t>
+      </w:r>
+      <w:r>
+        <w:rPr>
+          <w:rFonts w:ascii="Times New Roman" w:hAnsi="Times New Roman" w:cs="Times New Roman"/>
+          <w:b/>
+          <w:bCs/>
+          <w:sz w:val="26"/>
+          <w:szCs w:val="26"/>
+        </w:rPr>
+        <w:t>Xây dựng trang giỏ hàng</w:t>
+      </w:r>
+    </w:p>
+    <w:p>
+      <w:pPr>
+        <w:spacing w:line="360" w:lineRule="auto"/>
+        <w:rPr>
+          <w:rFonts w:ascii="Times New Roman" w:hAnsi="Times New Roman" w:cs="Times New Roman"/>
+          <w:b/>
+          <w:bCs/>
+          <w:sz w:val="26"/>
+          <w:szCs w:val="26"/>
+        </w:rPr>
+      </w:pPr>
+      <w:r>
+        <w:rPr>
+          <w:rFonts w:ascii="Times New Roman" w:hAnsi="Times New Roman" w:cs="Times New Roman"/>
+          <w:b/>
+          <w:bCs/>
+          <w:sz w:val="26"/>
+          <w:szCs w:val="26"/>
+        </w:rPr>
+        <w:t xml:space="preserve">a. </w:t>
+      </w:r>
+      <w:r>
+        <w:rPr>
+          <w:rFonts w:ascii="Times New Roman" w:hAnsi="Times New Roman" w:cs="Times New Roman"/>
+          <w:b/>
+          <w:bCs/>
+          <w:sz w:val="26"/>
+          <w:szCs w:val="26"/>
+        </w:rPr>
+        <w:t>Tạo class giỏ hàng trong model</w:t>
       </w:r>
     </w:p>
     <w:p>
@@ -139,7 +169,7 @@
                     <pic:cNvPicPr/>
                   </pic:nvPicPr>
                   <pic:blipFill>
-                    <a:blip r:embed="rId4"/>
+                    <a:blip r:embed="rId5"/>
                     <a:stretch>
                       <a:fillRect/>
                     </a:stretch>
@@ -179,6 +209,26 @@
           <w:sz w:val="26"/>
           <w:szCs w:val="26"/>
         </w:rPr>
+        <w:t>b.</w:t>
+      </w:r>
+      <w:r>
+        <w:rPr>
+          <w:rFonts w:ascii="Times New Roman" w:hAnsi="Times New Roman" w:cs="Times New Roman"/>
+          <w:b/>
+          <w:bCs/>
+          <w:sz w:val="26"/>
+          <w:szCs w:val="26"/>
+        </w:rPr>
+        <w:t xml:space="preserve"> </w:t>
+      </w:r>
+      <w:r>
+        <w:rPr>
+          <w:rFonts w:ascii="Times New Roman" w:hAnsi="Times New Roman" w:cs="Times New Roman"/>
+          <w:b/>
+          <w:bCs/>
+          <w:sz w:val="26"/>
+          <w:szCs w:val="26"/>
+        </w:rPr>
         <w:t>Tạo Controller Giohang</w:t>
       </w:r>
     </w:p>
@@ -198,6 +248,7 @@
           <w:rFonts w:ascii="Times New Roman" w:hAnsi="Times New Roman" w:cs="Times New Roman"/>
           <w:b/>
           <w:bCs/>
+          <w:noProof/>
           <w:sz w:val="26"/>
           <w:szCs w:val="26"/>
         </w:rPr>
@@ -218,7 +269,7 @@
                     <pic:cNvPicPr/>
                   </pic:nvPicPr>
                   <pic:blipFill>
-                    <a:blip r:embed="rId5"/>
+                    <a:blip r:embed="rId6"/>
                     <a:stretch>
                       <a:fillRect/>
                     </a:stretch>
@@ -258,6 +309,16 @@
           <w:sz w:val="26"/>
           <w:szCs w:val="26"/>
         </w:rPr>
+        <w:t xml:space="preserve">c. </w:t>
+      </w:r>
+      <w:r>
+        <w:rPr>
+          <w:rFonts w:ascii="Times New Roman" w:hAnsi="Times New Roman" w:cs="Times New Roman"/>
+          <w:b/>
+          <w:bCs/>
+          <w:sz w:val="26"/>
+          <w:szCs w:val="26"/>
+        </w:rPr>
         <w:t>Tạo phương thức lấy giỏ hàng từ session</w:t>
       </w:r>
     </w:p>
@@ -295,7 +356,7 @@
                     <pic:cNvPicPr/>
                   </pic:nvPicPr>
                   <pic:blipFill>
-                    <a:blip r:embed="rId6"/>
+                    <a:blip r:embed="rId7"/>
                     <a:stretch>
                       <a:fillRect/>
                     </a:stretch>
@@ -335,6 +396,16 @@
           <w:sz w:val="26"/>
           <w:szCs w:val="26"/>
         </w:rPr>
+        <w:t xml:space="preserve">d. </w:t>
+      </w:r>
+      <w:r>
+        <w:rPr>
+          <w:rFonts w:ascii="Times New Roman" w:hAnsi="Times New Roman" w:cs="Times New Roman"/>
+          <w:b/>
+          <w:bCs/>
+          <w:sz w:val="26"/>
+          <w:szCs w:val="26"/>
+        </w:rPr>
         <w:t>Tạo phương thức t</w:t>
       </w:r>
       <w:r>
@@ -383,7 +454,7 @@
                     <pic:cNvPicPr/>
                   </pic:nvPicPr>
                   <pic:blipFill>
-                    <a:blip r:embed="rId7"/>
+                    <a:blip r:embed="rId8"/>
                     <a:stretch>
                       <a:fillRect/>
                     </a:stretch>
@@ -423,6 +494,16 @@
           <w:sz w:val="26"/>
           <w:szCs w:val="26"/>
         </w:rPr>
+        <w:t xml:space="preserve">e. </w:t>
+      </w:r>
+      <w:r>
+        <w:rPr>
+          <w:rFonts w:ascii="Times New Roman" w:hAnsi="Times New Roman" w:cs="Times New Roman"/>
+          <w:b/>
+          <w:bCs/>
+          <w:sz w:val="26"/>
+          <w:szCs w:val="26"/>
+        </w:rPr>
         <w:t xml:space="preserve">Tạo phương thức </w:t>
       </w:r>
       <w:r>
@@ -470,7 +551,7 @@
                     <pic:cNvPicPr/>
                   </pic:nvPicPr>
                   <pic:blipFill>
-                    <a:blip r:embed="rId8"/>
+                    <a:blip r:embed="rId9"/>
                     <a:stretch>
                       <a:fillRect/>
                     </a:stretch>
@@ -510,6 +591,16 @@
           <w:sz w:val="26"/>
           <w:szCs w:val="26"/>
         </w:rPr>
+        <w:t xml:space="preserve">f. </w:t>
+      </w:r>
+      <w:r>
+        <w:rPr>
+          <w:rFonts w:ascii="Times New Roman" w:hAnsi="Times New Roman" w:cs="Times New Roman"/>
+          <w:b/>
+          <w:bCs/>
+          <w:sz w:val="26"/>
+          <w:szCs w:val="26"/>
+        </w:rPr>
         <w:t>Tạo phương thức</w:t>
       </w:r>
       <w:r>
@@ -558,7 +649,7 @@
                     <pic:cNvPicPr/>
                   </pic:nvPicPr>
                   <pic:blipFill>
-                    <a:blip r:embed="rId9"/>
+                    <a:blip r:embed="rId10"/>
                     <a:stretch>
                       <a:fillRect/>
                     </a:stretch>
@@ -598,6 +689,16 @@
           <w:sz w:val="26"/>
           <w:szCs w:val="26"/>
         </w:rPr>
+        <w:t xml:space="preserve">g. </w:t>
+      </w:r>
+      <w:r>
+        <w:rPr>
+          <w:rFonts w:ascii="Times New Roman" w:hAnsi="Times New Roman" w:cs="Times New Roman"/>
+          <w:b/>
+          <w:bCs/>
+          <w:sz w:val="26"/>
+          <w:szCs w:val="26"/>
+        </w:rPr>
         <w:t>Tạo phương thức xử lí hiển thị giỏ hàng</w:t>
       </w:r>
     </w:p>
@@ -635,7 +736,7 @@
                     <pic:cNvPicPr/>
                   </pic:nvPicPr>
                   <pic:blipFill>
-                    <a:blip r:embed="rId10"/>
+                    <a:blip r:embed="rId11"/>
                     <a:stretch>
                       <a:fillRect/>
                     </a:stretch>
@@ -675,6 +776,16 @@
           <w:sz w:val="26"/>
           <w:szCs w:val="26"/>
         </w:rPr>
+        <w:t xml:space="preserve">2. </w:t>
+      </w:r>
+      <w:r>
+        <w:rPr>
+          <w:rFonts w:ascii="Times New Roman" w:hAnsi="Times New Roman" w:cs="Times New Roman"/>
+          <w:b/>
+          <w:bCs/>
+          <w:sz w:val="26"/>
+          <w:szCs w:val="26"/>
+        </w:rPr>
         <w:t>Xây dựng view giỏ hàng</w:t>
       </w:r>
     </w:p>
@@ -713,7 +824,7 @@
                     <pic:cNvPicPr/>
                   </pic:nvPicPr>
                   <pic:blipFill>
-                    <a:blip r:embed="rId11"/>
+                    <a:blip r:embed="rId12"/>
                     <a:stretch>
                       <a:fillRect/>
                     </a:stretch>
@@ -768,7 +879,7 @@
                     <pic:cNvPicPr/>
                   </pic:nvPicPr>
                   <pic:blipFill>
-                    <a:blip r:embed="rId12"/>
+                    <a:blip r:embed="rId13"/>
                     <a:stretch>
                       <a:fillRect/>
                     </a:stretch>
@@ -828,9 +939,9 @@
         </w:rPr>
         <w:lastRenderedPageBreak/>
         <w:drawing>
-          <wp:inline distT="0" distB="0" distL="0" distR="0" wp14:anchorId="60D0EDF7" wp14:editId="0AF08446">
+          <wp:inline distT="0" distB="0" distL="0" distR="0" wp14:anchorId="60D0EDF7" wp14:editId="6656CA39">
             <wp:extent cx="5943600" cy="5218430"/>
-            <wp:effectExtent l="0" t="0" r="0" b="1270"/>
+            <wp:effectExtent l="19050" t="19050" r="19050" b="20320"/>
             <wp:docPr id="1395435355" name="Picture 1"/>
             <wp:cNvGraphicFramePr>
               <a:graphicFrameLocks xmlns:a="http://schemas.openxmlformats.org/drawingml/2006/main" noChangeAspect="1"/>
@@ -843,7 +954,7 @@
                     <pic:cNvPicPr/>
                   </pic:nvPicPr>
                   <pic:blipFill>
-                    <a:blip r:embed="rId13"/>
+                    <a:blip r:embed="rId14"/>
                     <a:stretch>
                       <a:fillRect/>
                     </a:stretch>
@@ -856,6 +967,11 @@
                     <a:prstGeom prst="rect">
                       <a:avLst/>
                     </a:prstGeom>
+                    <a:ln>
+                      <a:solidFill>
+                        <a:schemeClr val="accent1"/>
+                      </a:solidFill>
+                    </a:ln>
                   </pic:spPr>
                 </pic:pic>
               </a:graphicData>
@@ -863,6 +979,1984 @@
           </wp:inline>
         </w:drawing>
       </w:r>
+    </w:p>
+    <w:p>
+      <w:pPr>
+        <w:spacing w:line="360" w:lineRule="auto"/>
+        <w:rPr>
+          <w:rFonts w:ascii="Times New Roman" w:hAnsi="Times New Roman" w:cs="Times New Roman"/>
+          <w:b/>
+          <w:bCs/>
+          <w:sz w:val="26"/>
+          <w:szCs w:val="26"/>
+        </w:rPr>
+      </w:pPr>
+      <w:r>
+        <w:rPr>
+          <w:rFonts w:ascii="Times New Roman" w:hAnsi="Times New Roman" w:cs="Times New Roman"/>
+          <w:b/>
+          <w:bCs/>
+          <w:sz w:val="26"/>
+          <w:szCs w:val="26"/>
+        </w:rPr>
+        <w:t>3</w:t>
+      </w:r>
+      <w:r>
+        <w:rPr>
+          <w:rFonts w:ascii="Times New Roman" w:hAnsi="Times New Roman" w:cs="Times New Roman"/>
+          <w:b/>
+          <w:bCs/>
+          <w:sz w:val="26"/>
+          <w:szCs w:val="26"/>
+        </w:rPr>
+        <w:t xml:space="preserve">. </w:t>
+      </w:r>
+      <w:r>
+        <w:rPr>
+          <w:rFonts w:ascii="Times New Roman" w:hAnsi="Times New Roman" w:cs="Times New Roman"/>
+          <w:b/>
+          <w:bCs/>
+          <w:sz w:val="26"/>
+          <w:szCs w:val="26"/>
+        </w:rPr>
+        <w:t>Đặt thông tin Giỏ hàng lên Menu của trang Layout</w:t>
+      </w:r>
+    </w:p>
+    <w:p>
+      <w:pPr>
+        <w:spacing w:line="360" w:lineRule="auto"/>
+        <w:jc w:val="center"/>
+        <w:rPr>
+          <w:rFonts w:ascii="Times New Roman" w:hAnsi="Times New Roman" w:cs="Times New Roman"/>
+          <w:b/>
+          <w:bCs/>
+          <w:sz w:val="26"/>
+          <w:szCs w:val="26"/>
+        </w:rPr>
+      </w:pPr>
+      <w:r>
+        <w:rPr>
+          <w:noProof/>
+        </w:rPr>
+        <w:drawing>
+          <wp:inline distT="0" distB="0" distL="0" distR="0" wp14:anchorId="3628BE8A" wp14:editId="02731B91">
+            <wp:extent cx="4581525" cy="1647825"/>
+            <wp:effectExtent l="19050" t="19050" r="28575" b="28575"/>
+            <wp:docPr id="1483826156" name="Picture 1"/>
+            <wp:cNvGraphicFramePr>
+              <a:graphicFrameLocks xmlns:a="http://schemas.openxmlformats.org/drawingml/2006/main" noChangeAspect="1"/>
+            </wp:cNvGraphicFramePr>
+            <a:graphic xmlns:a="http://schemas.openxmlformats.org/drawingml/2006/main">
+              <a:graphicData uri="http://schemas.openxmlformats.org/drawingml/2006/picture">
+                <pic:pic xmlns:pic="http://schemas.openxmlformats.org/drawingml/2006/picture">
+                  <pic:nvPicPr>
+                    <pic:cNvPr id="1483826156" name=""/>
+                    <pic:cNvPicPr/>
+                  </pic:nvPicPr>
+                  <pic:blipFill>
+                    <a:blip r:embed="rId15"/>
+                    <a:stretch>
+                      <a:fillRect/>
+                    </a:stretch>
+                  </pic:blipFill>
+                  <pic:spPr>
+                    <a:xfrm>
+                      <a:off x="0" y="0"/>
+                      <a:ext cx="4581525" cy="1647825"/>
+                    </a:xfrm>
+                    <a:prstGeom prst="rect">
+                      <a:avLst/>
+                    </a:prstGeom>
+                    <a:ln>
+                      <a:solidFill>
+                        <a:schemeClr val="accent1"/>
+                      </a:solidFill>
+                    </a:ln>
+                  </pic:spPr>
+                </pic:pic>
+              </a:graphicData>
+            </a:graphic>
+          </wp:inline>
+        </w:drawing>
+      </w:r>
+    </w:p>
+    <w:p>
+      <w:pPr>
+        <w:spacing w:line="360" w:lineRule="auto"/>
+        <w:rPr>
+          <w:rFonts w:ascii="Times New Roman" w:hAnsi="Times New Roman" w:cs="Times New Roman"/>
+          <w:b/>
+          <w:bCs/>
+          <w:sz w:val="26"/>
+          <w:szCs w:val="26"/>
+        </w:rPr>
+      </w:pPr>
+      <w:r>
+        <w:rPr>
+          <w:rFonts w:ascii="Times New Roman" w:hAnsi="Times New Roman" w:cs="Times New Roman"/>
+          <w:b/>
+          <w:bCs/>
+          <w:sz w:val="26"/>
+          <w:szCs w:val="26"/>
+        </w:rPr>
+        <w:t>a.</w:t>
+      </w:r>
+      <w:r>
+        <w:rPr>
+          <w:rFonts w:ascii="Times New Roman" w:hAnsi="Times New Roman" w:cs="Times New Roman"/>
+          <w:b/>
+          <w:bCs/>
+          <w:sz w:val="26"/>
+          <w:szCs w:val="26"/>
+        </w:rPr>
+        <w:t>Tạo PartialView cho Action Gio</w:t>
+      </w:r>
+      <w:r>
+        <w:rPr>
+          <w:rFonts w:ascii="Times New Roman" w:hAnsi="Times New Roman" w:cs="Times New Roman"/>
+          <w:b/>
+          <w:bCs/>
+          <w:sz w:val="26"/>
+          <w:szCs w:val="26"/>
+        </w:rPr>
+        <w:t>H</w:t>
+      </w:r>
+      <w:r>
+        <w:rPr>
+          <w:rFonts w:ascii="Times New Roman" w:hAnsi="Times New Roman" w:cs="Times New Roman"/>
+          <w:b/>
+          <w:bCs/>
+          <w:sz w:val="26"/>
+          <w:szCs w:val="26"/>
+        </w:rPr>
+        <w:t>ang</w:t>
+      </w:r>
+      <w:r>
+        <w:rPr>
+          <w:rFonts w:ascii="Times New Roman" w:hAnsi="Times New Roman" w:cs="Times New Roman"/>
+          <w:b/>
+          <w:bCs/>
+          <w:sz w:val="26"/>
+          <w:szCs w:val="26"/>
+        </w:rPr>
+        <w:t>P</w:t>
+      </w:r>
+      <w:r>
+        <w:rPr>
+          <w:rFonts w:ascii="Times New Roman" w:hAnsi="Times New Roman" w:cs="Times New Roman"/>
+          <w:b/>
+          <w:bCs/>
+          <w:sz w:val="26"/>
+          <w:szCs w:val="26"/>
+        </w:rPr>
+        <w:t>artial</w:t>
+      </w:r>
+    </w:p>
+    <w:p>
+      <w:pPr>
+        <w:spacing w:line="360" w:lineRule="auto"/>
+        <w:jc w:val="center"/>
+        <w:rPr>
+          <w:rFonts w:ascii="Times New Roman" w:hAnsi="Times New Roman" w:cs="Times New Roman"/>
+          <w:b/>
+          <w:bCs/>
+          <w:sz w:val="26"/>
+          <w:szCs w:val="26"/>
+        </w:rPr>
+      </w:pPr>
+      <w:r>
+        <w:rPr>
+          <w:noProof/>
+        </w:rPr>
+        <w:lastRenderedPageBreak/>
+        <w:drawing>
+          <wp:inline distT="0" distB="0" distL="0" distR="0" wp14:anchorId="6B6276A0" wp14:editId="51E587DB">
+            <wp:extent cx="5943600" cy="3371850"/>
+            <wp:effectExtent l="19050" t="19050" r="19050" b="19050"/>
+            <wp:docPr id="2020648" name="Picture 1"/>
+            <wp:cNvGraphicFramePr>
+              <a:graphicFrameLocks xmlns:a="http://schemas.openxmlformats.org/drawingml/2006/main" noChangeAspect="1"/>
+            </wp:cNvGraphicFramePr>
+            <a:graphic xmlns:a="http://schemas.openxmlformats.org/drawingml/2006/main">
+              <a:graphicData uri="http://schemas.openxmlformats.org/drawingml/2006/picture">
+                <pic:pic xmlns:pic="http://schemas.openxmlformats.org/drawingml/2006/picture">
+                  <pic:nvPicPr>
+                    <pic:cNvPr id="2020648" name=""/>
+                    <pic:cNvPicPr/>
+                  </pic:nvPicPr>
+                  <pic:blipFill>
+                    <a:blip r:embed="rId16"/>
+                    <a:stretch>
+                      <a:fillRect/>
+                    </a:stretch>
+                  </pic:blipFill>
+                  <pic:spPr>
+                    <a:xfrm>
+                      <a:off x="0" y="0"/>
+                      <a:ext cx="5943600" cy="3371850"/>
+                    </a:xfrm>
+                    <a:prstGeom prst="rect">
+                      <a:avLst/>
+                    </a:prstGeom>
+                    <a:ln>
+                      <a:solidFill>
+                        <a:schemeClr val="accent1"/>
+                      </a:solidFill>
+                    </a:ln>
+                  </pic:spPr>
+                </pic:pic>
+              </a:graphicData>
+            </a:graphic>
+          </wp:inline>
+        </w:drawing>
+      </w:r>
+    </w:p>
+    <w:p>
+      <w:pPr>
+        <w:pStyle w:val="ListParagraph"/>
+        <w:numPr>
+          <w:ilvl w:val="0"/>
+          <w:numId w:val="2"/>
+        </w:numPr>
+        <w:spacing w:line="360" w:lineRule="auto"/>
+        <w:rPr>
+          <w:rFonts w:ascii="Times New Roman" w:hAnsi="Times New Roman" w:cs="Times New Roman"/>
+          <w:b/>
+          <w:bCs/>
+          <w:sz w:val="26"/>
+          <w:szCs w:val="26"/>
+        </w:rPr>
+      </w:pPr>
+      <w:r>
+        <w:rPr>
+          <w:rFonts w:ascii="Times New Roman" w:hAnsi="Times New Roman" w:cs="Times New Roman"/>
+          <w:b/>
+          <w:bCs/>
+          <w:sz w:val="26"/>
+          <w:szCs w:val="26"/>
+        </w:rPr>
+        <w:t>Cập nhật code cho View : Gio</w:t>
+      </w:r>
+      <w:r>
+        <w:rPr>
+          <w:rFonts w:ascii="Times New Roman" w:hAnsi="Times New Roman" w:cs="Times New Roman"/>
+          <w:b/>
+          <w:bCs/>
+          <w:sz w:val="26"/>
+          <w:szCs w:val="26"/>
+        </w:rPr>
+        <w:t>H</w:t>
+      </w:r>
+      <w:r>
+        <w:rPr>
+          <w:rFonts w:ascii="Times New Roman" w:hAnsi="Times New Roman" w:cs="Times New Roman"/>
+          <w:b/>
+          <w:bCs/>
+          <w:sz w:val="26"/>
+          <w:szCs w:val="26"/>
+        </w:rPr>
+        <w:t>angPartial</w:t>
+      </w:r>
+    </w:p>
+    <w:p>
+      <w:pPr>
+        <w:spacing w:line="360" w:lineRule="auto"/>
+        <w:rPr>
+          <w:rFonts w:ascii="Times New Roman" w:hAnsi="Times New Roman" w:cs="Times New Roman"/>
+          <w:b/>
+          <w:bCs/>
+          <w:sz w:val="26"/>
+          <w:szCs w:val="26"/>
+        </w:rPr>
+      </w:pPr>
+      <w:r>
+        <w:rPr>
+          <w:noProof/>
+        </w:rPr>
+        <w:drawing>
+          <wp:inline distT="0" distB="0" distL="0" distR="0" wp14:anchorId="079A5F90" wp14:editId="72A8B8A8">
+            <wp:extent cx="5943600" cy="407670"/>
+            <wp:effectExtent l="0" t="0" r="0" b="0"/>
+            <wp:docPr id="935169386" name="Picture 1"/>
+            <wp:cNvGraphicFramePr>
+              <a:graphicFrameLocks xmlns:a="http://schemas.openxmlformats.org/drawingml/2006/main" noChangeAspect="1"/>
+            </wp:cNvGraphicFramePr>
+            <a:graphic xmlns:a="http://schemas.openxmlformats.org/drawingml/2006/main">
+              <a:graphicData uri="http://schemas.openxmlformats.org/drawingml/2006/picture">
+                <pic:pic xmlns:pic="http://schemas.openxmlformats.org/drawingml/2006/picture">
+                  <pic:nvPicPr>
+                    <pic:cNvPr id="935169386" name=""/>
+                    <pic:cNvPicPr/>
+                  </pic:nvPicPr>
+                  <pic:blipFill>
+                    <a:blip r:embed="rId17"/>
+                    <a:stretch>
+                      <a:fillRect/>
+                    </a:stretch>
+                  </pic:blipFill>
+                  <pic:spPr>
+                    <a:xfrm>
+                      <a:off x="0" y="0"/>
+                      <a:ext cx="5943600" cy="407670"/>
+                    </a:xfrm>
+                    <a:prstGeom prst="rect">
+                      <a:avLst/>
+                    </a:prstGeom>
+                  </pic:spPr>
+                </pic:pic>
+              </a:graphicData>
+            </a:graphic>
+          </wp:inline>
+        </w:drawing>
+      </w:r>
+    </w:p>
+    <w:p>
+      <w:pPr>
+        <w:pStyle w:val="ListParagraph"/>
+        <w:numPr>
+          <w:ilvl w:val="0"/>
+          <w:numId w:val="2"/>
+        </w:numPr>
+        <w:spacing w:line="360" w:lineRule="auto"/>
+        <w:rPr>
+          <w:rFonts w:ascii="Times New Roman" w:hAnsi="Times New Roman" w:cs="Times New Roman"/>
+          <w:b/>
+          <w:bCs/>
+          <w:sz w:val="26"/>
+          <w:szCs w:val="26"/>
+        </w:rPr>
+      </w:pPr>
+      <w:r>
+        <w:rPr>
+          <w:rFonts w:ascii="Times New Roman" w:hAnsi="Times New Roman" w:cs="Times New Roman"/>
+          <w:b/>
+          <w:bCs/>
+          <w:sz w:val="26"/>
+          <w:szCs w:val="26"/>
+        </w:rPr>
+        <w:t>Cập nhật _Layout_User cho Menu</w:t>
+      </w:r>
+      <w:r>
+        <w:rPr>
+          <w:rFonts w:ascii="Times New Roman" w:hAnsi="Times New Roman" w:cs="Times New Roman"/>
+          <w:b/>
+          <w:bCs/>
+          <w:sz w:val="26"/>
+          <w:szCs w:val="26"/>
+        </w:rPr>
+        <w:t xml:space="preserve">, </w:t>
+      </w:r>
+      <w:r>
+        <w:rPr>
+          <w:rFonts w:ascii="Times New Roman" w:hAnsi="Times New Roman" w:cs="Times New Roman"/>
+          <w:b/>
+          <w:bCs/>
+          <w:sz w:val="26"/>
+          <w:szCs w:val="26"/>
+        </w:rPr>
+        <w:t>hi</w:t>
+      </w:r>
+      <w:r>
+        <w:rPr>
+          <w:rFonts w:ascii="Times New Roman" w:hAnsi="Times New Roman" w:cs="Times New Roman"/>
+          <w:b/>
+          <w:bCs/>
+          <w:sz w:val="26"/>
+          <w:szCs w:val="26"/>
+        </w:rPr>
+        <w:t>ể</w:t>
+      </w:r>
+      <w:r>
+        <w:rPr>
+          <w:rFonts w:ascii="Times New Roman" w:hAnsi="Times New Roman" w:cs="Times New Roman"/>
+          <w:b/>
+          <w:bCs/>
+          <w:sz w:val="26"/>
+          <w:szCs w:val="26"/>
+        </w:rPr>
+        <w:t>n thị PartialView Giỏ hàng</w:t>
+      </w:r>
+    </w:p>
+    <w:p>
+      <w:pPr>
+        <w:spacing w:line="360" w:lineRule="auto"/>
+        <w:rPr>
+          <w:rFonts w:ascii="Times New Roman" w:hAnsi="Times New Roman" w:cs="Times New Roman"/>
+          <w:b/>
+          <w:bCs/>
+          <w:sz w:val="26"/>
+          <w:szCs w:val="26"/>
+        </w:rPr>
+      </w:pPr>
+      <w:r>
+        <w:rPr>
+          <w:noProof/>
+        </w:rPr>
+        <w:drawing>
+          <wp:inline distT="0" distB="0" distL="0" distR="0" wp14:anchorId="37EA044B" wp14:editId="0303ABF1">
+            <wp:extent cx="5943600" cy="3111591"/>
+            <wp:effectExtent l="0" t="0" r="0" b="0"/>
+            <wp:docPr id="80363971" name="Picture 1"/>
+            <wp:cNvGraphicFramePr>
+              <a:graphicFrameLocks xmlns:a="http://schemas.openxmlformats.org/drawingml/2006/main" noChangeAspect="1"/>
+            </wp:cNvGraphicFramePr>
+            <a:graphic xmlns:a="http://schemas.openxmlformats.org/drawingml/2006/main">
+              <a:graphicData uri="http://schemas.openxmlformats.org/drawingml/2006/picture">
+                <pic:pic xmlns:pic="http://schemas.openxmlformats.org/drawingml/2006/picture">
+                  <pic:nvPicPr>
+                    <pic:cNvPr id="80363971" name=""/>
+                    <pic:cNvPicPr/>
+                  </pic:nvPicPr>
+                  <pic:blipFill>
+                    <a:blip r:embed="rId18"/>
+                    <a:stretch>
+                      <a:fillRect/>
+                    </a:stretch>
+                  </pic:blipFill>
+                  <pic:spPr>
+                    <a:xfrm>
+                      <a:off x="0" y="0"/>
+                      <a:ext cx="5947661" cy="3113717"/>
+                    </a:xfrm>
+                    <a:prstGeom prst="rect">
+                      <a:avLst/>
+                    </a:prstGeom>
+                  </pic:spPr>
+                </pic:pic>
+              </a:graphicData>
+            </a:graphic>
+          </wp:inline>
+        </w:drawing>
+      </w:r>
+    </w:p>
+    <w:p>
+      <w:pPr>
+        <w:pStyle w:val="ListParagraph"/>
+        <w:numPr>
+          <w:ilvl w:val="0"/>
+          <w:numId w:val="2"/>
+        </w:numPr>
+        <w:spacing w:line="360" w:lineRule="auto"/>
+        <w:rPr>
+          <w:rFonts w:ascii="Times New Roman" w:hAnsi="Times New Roman" w:cs="Times New Roman"/>
+          <w:b/>
+          <w:bCs/>
+          <w:sz w:val="26"/>
+          <w:szCs w:val="26"/>
+        </w:rPr>
+      </w:pPr>
+      <w:r>
+        <w:rPr>
+          <w:rFonts w:ascii="Times New Roman" w:hAnsi="Times New Roman" w:cs="Times New Roman"/>
+          <w:b/>
+          <w:bCs/>
+          <w:sz w:val="26"/>
+          <w:szCs w:val="26"/>
+        </w:rPr>
+        <w:lastRenderedPageBreak/>
+        <w:t>Kết quả:</w:t>
+      </w:r>
+    </w:p>
+    <w:p>
+      <w:pPr>
+        <w:spacing w:line="360" w:lineRule="auto"/>
+        <w:rPr>
+          <w:rFonts w:ascii="Times New Roman" w:hAnsi="Times New Roman" w:cs="Times New Roman"/>
+          <w:b/>
+          <w:bCs/>
+          <w:sz w:val="26"/>
+          <w:szCs w:val="26"/>
+        </w:rPr>
+      </w:pPr>
+      <w:r>
+        <w:rPr>
+          <w:noProof/>
+        </w:rPr>
+        <w:drawing>
+          <wp:inline distT="0" distB="0" distL="0" distR="0" wp14:anchorId="3EC492E2" wp14:editId="5F70278F">
+            <wp:extent cx="5943600" cy="2788285"/>
+            <wp:effectExtent l="19050" t="19050" r="19050" b="12065"/>
+            <wp:docPr id="2057405983" name="Picture 1"/>
+            <wp:cNvGraphicFramePr>
+              <a:graphicFrameLocks xmlns:a="http://schemas.openxmlformats.org/drawingml/2006/main" noChangeAspect="1"/>
+            </wp:cNvGraphicFramePr>
+            <a:graphic xmlns:a="http://schemas.openxmlformats.org/drawingml/2006/main">
+              <a:graphicData uri="http://schemas.openxmlformats.org/drawingml/2006/picture">
+                <pic:pic xmlns:pic="http://schemas.openxmlformats.org/drawingml/2006/picture">
+                  <pic:nvPicPr>
+                    <pic:cNvPr id="2057405983" name=""/>
+                    <pic:cNvPicPr/>
+                  </pic:nvPicPr>
+                  <pic:blipFill>
+                    <a:blip r:embed="rId19"/>
+                    <a:stretch>
+                      <a:fillRect/>
+                    </a:stretch>
+                  </pic:blipFill>
+                  <pic:spPr>
+                    <a:xfrm>
+                      <a:off x="0" y="0"/>
+                      <a:ext cx="5943600" cy="2788285"/>
+                    </a:xfrm>
+                    <a:prstGeom prst="rect">
+                      <a:avLst/>
+                    </a:prstGeom>
+                    <a:ln>
+                      <a:solidFill>
+                        <a:schemeClr val="tx1"/>
+                      </a:solidFill>
+                    </a:ln>
+                  </pic:spPr>
+                </pic:pic>
+              </a:graphicData>
+            </a:graphic>
+          </wp:inline>
+        </w:drawing>
+      </w:r>
+    </w:p>
+    <w:p>
+      <w:pPr>
+        <w:spacing w:line="360" w:lineRule="auto"/>
+        <w:rPr>
+          <w:rFonts w:ascii="Times New Roman" w:hAnsi="Times New Roman" w:cs="Times New Roman"/>
+          <w:b/>
+          <w:bCs/>
+          <w:sz w:val="26"/>
+          <w:szCs w:val="26"/>
+        </w:rPr>
+      </w:pPr>
+      <w:r>
+        <w:rPr>
+          <w:rFonts w:ascii="Times New Roman" w:hAnsi="Times New Roman" w:cs="Times New Roman"/>
+          <w:b/>
+          <w:bCs/>
+          <w:sz w:val="26"/>
+          <w:szCs w:val="26"/>
+        </w:rPr>
+        <w:t>b.</w:t>
+      </w:r>
+      <w:r>
+        <w:rPr>
+          <w:rFonts w:ascii="Times New Roman" w:hAnsi="Times New Roman" w:cs="Times New Roman"/>
+          <w:b/>
+          <w:bCs/>
+          <w:sz w:val="26"/>
+          <w:szCs w:val="26"/>
+        </w:rPr>
+        <w:t>Thêm</w:t>
+      </w:r>
+      <w:r>
+        <w:rPr>
+          <w:rFonts w:ascii="Times New Roman" w:hAnsi="Times New Roman" w:cs="Times New Roman"/>
+          <w:b/>
+          <w:bCs/>
+          <w:sz w:val="26"/>
+          <w:szCs w:val="26"/>
+        </w:rPr>
+        <w:t xml:space="preserve"> liên kết “Chi tiết” và “Xóa” trong View Giohang.cshtml</w:t>
+      </w:r>
+    </w:p>
+    <w:p>
+      <w:pPr>
+        <w:spacing w:line="360" w:lineRule="auto"/>
+        <w:jc w:val="center"/>
+        <w:rPr>
+          <w:rFonts w:ascii="Times New Roman" w:hAnsi="Times New Roman" w:cs="Times New Roman"/>
+          <w:b/>
+          <w:bCs/>
+          <w:sz w:val="26"/>
+          <w:szCs w:val="26"/>
+        </w:rPr>
+      </w:pPr>
+      <w:r>
+        <w:rPr>
+          <w:noProof/>
+        </w:rPr>
+        <w:drawing>
+          <wp:inline distT="0" distB="0" distL="0" distR="0" wp14:anchorId="3F56AF78" wp14:editId="1B400690">
+            <wp:extent cx="5943600" cy="391795"/>
+            <wp:effectExtent l="19050" t="19050" r="19050" b="27305"/>
+            <wp:docPr id="1153479681" name="Picture 1"/>
+            <wp:cNvGraphicFramePr>
+              <a:graphicFrameLocks xmlns:a="http://schemas.openxmlformats.org/drawingml/2006/main" noChangeAspect="1"/>
+            </wp:cNvGraphicFramePr>
+            <a:graphic xmlns:a="http://schemas.openxmlformats.org/drawingml/2006/main">
+              <a:graphicData uri="http://schemas.openxmlformats.org/drawingml/2006/picture">
+                <pic:pic xmlns:pic="http://schemas.openxmlformats.org/drawingml/2006/picture">
+                  <pic:nvPicPr>
+                    <pic:cNvPr id="1153479681" name=""/>
+                    <pic:cNvPicPr/>
+                  </pic:nvPicPr>
+                  <pic:blipFill>
+                    <a:blip r:embed="rId20"/>
+                    <a:stretch>
+                      <a:fillRect/>
+                    </a:stretch>
+                  </pic:blipFill>
+                  <pic:spPr>
+                    <a:xfrm>
+                      <a:off x="0" y="0"/>
+                      <a:ext cx="5943600" cy="391795"/>
+                    </a:xfrm>
+                    <a:prstGeom prst="rect">
+                      <a:avLst/>
+                    </a:prstGeom>
+                    <a:ln>
+                      <a:solidFill>
+                        <a:schemeClr val="tx1"/>
+                      </a:solidFill>
+                    </a:ln>
+                  </pic:spPr>
+                </pic:pic>
+              </a:graphicData>
+            </a:graphic>
+          </wp:inline>
+        </w:drawing>
+      </w:r>
+    </w:p>
+    <w:p>
+      <w:pPr>
+        <w:spacing w:line="360" w:lineRule="auto"/>
+        <w:rPr>
+          <w:rFonts w:ascii="Times New Roman" w:hAnsi="Times New Roman" w:cs="Times New Roman"/>
+          <w:b/>
+          <w:bCs/>
+          <w:sz w:val="26"/>
+          <w:szCs w:val="26"/>
+        </w:rPr>
+      </w:pPr>
+      <w:r>
+        <w:rPr>
+          <w:rFonts w:ascii="Times New Roman" w:hAnsi="Times New Roman" w:cs="Times New Roman"/>
+          <w:b/>
+          <w:bCs/>
+          <w:sz w:val="26"/>
+          <w:szCs w:val="26"/>
+        </w:rPr>
+        <w:t>Kết quả:</w:t>
+      </w:r>
+    </w:p>
+    <w:p>
+      <w:pPr>
+        <w:spacing w:line="360" w:lineRule="auto"/>
+        <w:jc w:val="center"/>
+        <w:rPr>
+          <w:rFonts w:ascii="Times New Roman" w:hAnsi="Times New Roman" w:cs="Times New Roman"/>
+          <w:b/>
+          <w:bCs/>
+          <w:sz w:val="26"/>
+          <w:szCs w:val="26"/>
+        </w:rPr>
+      </w:pPr>
+      <w:r>
+        <w:rPr>
+          <w:noProof/>
+        </w:rPr>
+        <w:drawing>
+          <wp:inline distT="0" distB="0" distL="0" distR="0" wp14:anchorId="0E067961" wp14:editId="3525B8FF">
+            <wp:extent cx="5943600" cy="2318385"/>
+            <wp:effectExtent l="19050" t="19050" r="19050" b="24765"/>
+            <wp:docPr id="2138423744" name="Picture 1"/>
+            <wp:cNvGraphicFramePr>
+              <a:graphicFrameLocks xmlns:a="http://schemas.openxmlformats.org/drawingml/2006/main" noChangeAspect="1"/>
+            </wp:cNvGraphicFramePr>
+            <a:graphic xmlns:a="http://schemas.openxmlformats.org/drawingml/2006/main">
+              <a:graphicData uri="http://schemas.openxmlformats.org/drawingml/2006/picture">
+                <pic:pic xmlns:pic="http://schemas.openxmlformats.org/drawingml/2006/picture">
+                  <pic:nvPicPr>
+                    <pic:cNvPr id="2138423744" name=""/>
+                    <pic:cNvPicPr/>
+                  </pic:nvPicPr>
+                  <pic:blipFill>
+                    <a:blip r:embed="rId21"/>
+                    <a:stretch>
+                      <a:fillRect/>
+                    </a:stretch>
+                  </pic:blipFill>
+                  <pic:spPr>
+                    <a:xfrm>
+                      <a:off x="0" y="0"/>
+                      <a:ext cx="5943600" cy="2318385"/>
+                    </a:xfrm>
+                    <a:prstGeom prst="rect">
+                      <a:avLst/>
+                    </a:prstGeom>
+                    <a:ln>
+                      <a:solidFill>
+                        <a:schemeClr val="tx1"/>
+                      </a:solidFill>
+                    </a:ln>
+                  </pic:spPr>
+                </pic:pic>
+              </a:graphicData>
+            </a:graphic>
+          </wp:inline>
+        </w:drawing>
+      </w:r>
+    </w:p>
+    <w:p>
+      <w:pPr>
+        <w:spacing w:line="360" w:lineRule="auto"/>
+        <w:rPr>
+          <w:rFonts w:ascii="Times New Roman" w:hAnsi="Times New Roman" w:cs="Times New Roman"/>
+          <w:b/>
+          <w:bCs/>
+          <w:sz w:val="26"/>
+          <w:szCs w:val="26"/>
+        </w:rPr>
+      </w:pPr>
+      <w:r>
+        <w:rPr>
+          <w:rFonts w:ascii="Times New Roman" w:hAnsi="Times New Roman" w:cs="Times New Roman"/>
+          <w:b/>
+          <w:bCs/>
+          <w:sz w:val="26"/>
+          <w:szCs w:val="26"/>
+        </w:rPr>
+        <w:t>Khi ấn vào chi tiết: Sẽ ra trang chi tiết sản phẩm</w:t>
+      </w:r>
+    </w:p>
+    <w:p>
+      <w:pPr>
+        <w:spacing w:line="360" w:lineRule="auto"/>
+        <w:rPr>
+          <w:rFonts w:ascii="Times New Roman" w:hAnsi="Times New Roman" w:cs="Times New Roman"/>
+          <w:b/>
+          <w:bCs/>
+          <w:sz w:val="26"/>
+          <w:szCs w:val="26"/>
+        </w:rPr>
+      </w:pPr>
+      <w:r>
+        <w:rPr>
+          <w:noProof/>
+        </w:rPr>
+        <w:lastRenderedPageBreak/>
+        <w:drawing>
+          <wp:inline distT="0" distB="0" distL="0" distR="0" wp14:anchorId="0C23E37D" wp14:editId="151D67C2">
+            <wp:extent cx="5943600" cy="5304790"/>
+            <wp:effectExtent l="19050" t="19050" r="19050" b="10160"/>
+            <wp:docPr id="1064751511" name="Picture 1"/>
+            <wp:cNvGraphicFramePr>
+              <a:graphicFrameLocks xmlns:a="http://schemas.openxmlformats.org/drawingml/2006/main" noChangeAspect="1"/>
+            </wp:cNvGraphicFramePr>
+            <a:graphic xmlns:a="http://schemas.openxmlformats.org/drawingml/2006/main">
+              <a:graphicData uri="http://schemas.openxmlformats.org/drawingml/2006/picture">
+                <pic:pic xmlns:pic="http://schemas.openxmlformats.org/drawingml/2006/picture">
+                  <pic:nvPicPr>
+                    <pic:cNvPr id="1064751511" name=""/>
+                    <pic:cNvPicPr/>
+                  </pic:nvPicPr>
+                  <pic:blipFill>
+                    <a:blip r:embed="rId22"/>
+                    <a:stretch>
+                      <a:fillRect/>
+                    </a:stretch>
+                  </pic:blipFill>
+                  <pic:spPr>
+                    <a:xfrm>
+                      <a:off x="0" y="0"/>
+                      <a:ext cx="5943600" cy="5304790"/>
+                    </a:xfrm>
+                    <a:prstGeom prst="rect">
+                      <a:avLst/>
+                    </a:prstGeom>
+                    <a:ln>
+                      <a:solidFill>
+                        <a:schemeClr val="tx1"/>
+                      </a:solidFill>
+                    </a:ln>
+                  </pic:spPr>
+                </pic:pic>
+              </a:graphicData>
+            </a:graphic>
+          </wp:inline>
+        </w:drawing>
+      </w:r>
+    </w:p>
+    <w:p>
+      <w:pPr>
+        <w:spacing w:line="360" w:lineRule="auto"/>
+        <w:rPr>
+          <w:rFonts w:ascii="Times New Roman" w:hAnsi="Times New Roman" w:cs="Times New Roman"/>
+          <w:b/>
+          <w:bCs/>
+          <w:sz w:val="26"/>
+          <w:szCs w:val="26"/>
+        </w:rPr>
+      </w:pPr>
+      <w:r>
+        <w:rPr>
+          <w:rFonts w:ascii="Times New Roman" w:hAnsi="Times New Roman" w:cs="Times New Roman"/>
+          <w:b/>
+          <w:bCs/>
+          <w:sz w:val="26"/>
+          <w:szCs w:val="26"/>
+        </w:rPr>
+        <w:t>c.</w:t>
+      </w:r>
+      <w:r>
+        <w:rPr>
+          <w:rFonts w:ascii="Times New Roman" w:hAnsi="Times New Roman" w:cs="Times New Roman"/>
+          <w:b/>
+          <w:bCs/>
+          <w:sz w:val="26"/>
+          <w:szCs w:val="26"/>
+        </w:rPr>
+        <w:t>Xử lý xóa giỏ hàng:</w:t>
+      </w:r>
+    </w:p>
+    <w:p>
+      <w:pPr>
+        <w:spacing w:line="360" w:lineRule="auto"/>
+        <w:rPr>
+          <w:rFonts w:ascii="Times New Roman" w:hAnsi="Times New Roman" w:cs="Times New Roman"/>
+          <w:b/>
+          <w:bCs/>
+          <w:sz w:val="26"/>
+          <w:szCs w:val="26"/>
+        </w:rPr>
+      </w:pPr>
+      <w:r>
+        <w:rPr>
+          <w:rFonts w:ascii="Times New Roman" w:hAnsi="Times New Roman" w:cs="Times New Roman"/>
+          <w:b/>
+          <w:bCs/>
+          <w:sz w:val="26"/>
+          <w:szCs w:val="26"/>
+        </w:rPr>
+        <w:lastRenderedPageBreak/>
+        <w:t>Cập nhật Action XoaGiohang () vào GiohangController</w:t>
+      </w:r>
+      <w:r>
+        <w:rPr>
+          <w:noProof/>
+        </w:rPr>
+        <w:drawing>
+          <wp:inline distT="0" distB="0" distL="0" distR="0" wp14:anchorId="0FC570E7" wp14:editId="4D0253E1">
+            <wp:extent cx="5943600" cy="2652395"/>
+            <wp:effectExtent l="0" t="0" r="0" b="0"/>
+            <wp:docPr id="161952521" name="Picture 1" descr="Text&#10;&#10;Description automatically generated"/>
+            <wp:cNvGraphicFramePr>
+              <a:graphicFrameLocks xmlns:a="http://schemas.openxmlformats.org/drawingml/2006/main" noChangeAspect="1"/>
+            </wp:cNvGraphicFramePr>
+            <a:graphic xmlns:a="http://schemas.openxmlformats.org/drawingml/2006/main">
+              <a:graphicData uri="http://schemas.openxmlformats.org/drawingml/2006/picture">
+                <pic:pic xmlns:pic="http://schemas.openxmlformats.org/drawingml/2006/picture">
+                  <pic:nvPicPr>
+                    <pic:cNvPr id="161952521" name="Picture 1" descr="Text&#10;&#10;Description automatically generated"/>
+                    <pic:cNvPicPr/>
+                  </pic:nvPicPr>
+                  <pic:blipFill>
+                    <a:blip r:embed="rId23"/>
+                    <a:stretch>
+                      <a:fillRect/>
+                    </a:stretch>
+                  </pic:blipFill>
+                  <pic:spPr>
+                    <a:xfrm>
+                      <a:off x="0" y="0"/>
+                      <a:ext cx="5943600" cy="2652395"/>
+                    </a:xfrm>
+                    <a:prstGeom prst="rect">
+                      <a:avLst/>
+                    </a:prstGeom>
+                  </pic:spPr>
+                </pic:pic>
+              </a:graphicData>
+            </a:graphic>
+          </wp:inline>
+        </w:drawing>
+      </w:r>
+    </w:p>
+    <w:p>
+      <w:pPr>
+        <w:spacing w:line="360" w:lineRule="auto"/>
+        <w:rPr>
+          <w:rFonts w:ascii="Times New Roman" w:hAnsi="Times New Roman" w:cs="Times New Roman"/>
+          <w:b/>
+          <w:bCs/>
+          <w:sz w:val="26"/>
+          <w:szCs w:val="26"/>
+        </w:rPr>
+      </w:pPr>
+      <w:r>
+        <w:rPr>
+          <w:rFonts w:ascii="Times New Roman" w:hAnsi="Times New Roman" w:cs="Times New Roman"/>
+          <w:b/>
+          <w:bCs/>
+          <w:sz w:val="26"/>
+          <w:szCs w:val="26"/>
+        </w:rPr>
+        <w:t xml:space="preserve">Kết quả: </w:t>
+      </w:r>
+    </w:p>
+    <w:p>
+      <w:pPr>
+        <w:spacing w:line="360" w:lineRule="auto"/>
+        <w:rPr>
+          <w:rFonts w:ascii="Times New Roman" w:hAnsi="Times New Roman" w:cs="Times New Roman"/>
+          <w:b/>
+          <w:bCs/>
+          <w:sz w:val="26"/>
+          <w:szCs w:val="26"/>
+        </w:rPr>
+      </w:pPr>
+      <w:r>
+        <w:rPr>
+          <w:rFonts w:ascii="Times New Roman" w:hAnsi="Times New Roman" w:cs="Times New Roman"/>
+          <w:b/>
+          <w:bCs/>
+          <w:sz w:val="26"/>
+          <w:szCs w:val="26"/>
+        </w:rPr>
+        <w:t>Trước khi xóa</w:t>
+      </w:r>
+    </w:p>
+    <w:p>
+      <w:pPr>
+        <w:spacing w:line="360" w:lineRule="auto"/>
+        <w:rPr>
+          <w:rFonts w:ascii="Times New Roman" w:hAnsi="Times New Roman" w:cs="Times New Roman"/>
+          <w:b/>
+          <w:bCs/>
+          <w:sz w:val="26"/>
+          <w:szCs w:val="26"/>
+        </w:rPr>
+      </w:pPr>
+      <w:r>
+        <w:rPr>
+          <w:noProof/>
+        </w:rPr>
+        <w:drawing>
+          <wp:inline distT="0" distB="0" distL="0" distR="0" wp14:anchorId="79B38861" wp14:editId="5874261D">
+            <wp:extent cx="5943600" cy="3100705"/>
+            <wp:effectExtent l="19050" t="19050" r="19050" b="23495"/>
+            <wp:docPr id="1465799405" name="Picture 1" descr="A picture containing calendar&#10;&#10;Description automatically generated"/>
+            <wp:cNvGraphicFramePr>
+              <a:graphicFrameLocks xmlns:a="http://schemas.openxmlformats.org/drawingml/2006/main" noChangeAspect="1"/>
+            </wp:cNvGraphicFramePr>
+            <a:graphic xmlns:a="http://schemas.openxmlformats.org/drawingml/2006/main">
+              <a:graphicData uri="http://schemas.openxmlformats.org/drawingml/2006/picture">
+                <pic:pic xmlns:pic="http://schemas.openxmlformats.org/drawingml/2006/picture">
+                  <pic:nvPicPr>
+                    <pic:cNvPr id="1465799405" name="Picture 1" descr="A picture containing calendar&#10;&#10;Description automatically generated"/>
+                    <pic:cNvPicPr/>
+                  </pic:nvPicPr>
+                  <pic:blipFill>
+                    <a:blip r:embed="rId24"/>
+                    <a:stretch>
+                      <a:fillRect/>
+                    </a:stretch>
+                  </pic:blipFill>
+                  <pic:spPr>
+                    <a:xfrm>
+                      <a:off x="0" y="0"/>
+                      <a:ext cx="5943600" cy="3100705"/>
+                    </a:xfrm>
+                    <a:prstGeom prst="rect">
+                      <a:avLst/>
+                    </a:prstGeom>
+                    <a:ln>
+                      <a:solidFill>
+                        <a:schemeClr val="tx1"/>
+                      </a:solidFill>
+                    </a:ln>
+                  </pic:spPr>
+                </pic:pic>
+              </a:graphicData>
+            </a:graphic>
+          </wp:inline>
+        </w:drawing>
+      </w:r>
+    </w:p>
+    <w:p>
+      <w:pPr>
+        <w:spacing w:line="360" w:lineRule="auto"/>
+        <w:rPr>
+          <w:rFonts w:ascii="Times New Roman" w:hAnsi="Times New Roman" w:cs="Times New Roman"/>
+          <w:b/>
+          <w:bCs/>
+          <w:sz w:val="26"/>
+          <w:szCs w:val="26"/>
+        </w:rPr>
+      </w:pPr>
+      <w:r>
+        <w:rPr>
+          <w:rFonts w:ascii="Times New Roman" w:hAnsi="Times New Roman" w:cs="Times New Roman"/>
+          <w:b/>
+          <w:bCs/>
+          <w:sz w:val="26"/>
+          <w:szCs w:val="26"/>
+        </w:rPr>
+        <w:t>Sau khi xóa</w:t>
+      </w:r>
+    </w:p>
+    <w:p>
+      <w:pPr>
+        <w:spacing w:line="360" w:lineRule="auto"/>
+        <w:rPr>
+          <w:rFonts w:ascii="Times New Roman" w:hAnsi="Times New Roman" w:cs="Times New Roman"/>
+          <w:b/>
+          <w:bCs/>
+          <w:sz w:val="26"/>
+          <w:szCs w:val="26"/>
+        </w:rPr>
+      </w:pPr>
+      <w:r>
+        <w:rPr>
+          <w:noProof/>
+        </w:rPr>
+        <w:lastRenderedPageBreak/>
+        <w:drawing>
+          <wp:inline distT="0" distB="0" distL="0" distR="0" wp14:anchorId="3E3797F6" wp14:editId="35AC9490">
+            <wp:extent cx="5943600" cy="2509520"/>
+            <wp:effectExtent l="19050" t="19050" r="19050" b="24130"/>
+            <wp:docPr id="415732456" name="Picture 1" descr="Table&#10;&#10;Description automatically generated"/>
+            <wp:cNvGraphicFramePr>
+              <a:graphicFrameLocks xmlns:a="http://schemas.openxmlformats.org/drawingml/2006/main" noChangeAspect="1"/>
+            </wp:cNvGraphicFramePr>
+            <a:graphic xmlns:a="http://schemas.openxmlformats.org/drawingml/2006/main">
+              <a:graphicData uri="http://schemas.openxmlformats.org/drawingml/2006/picture">
+                <pic:pic xmlns:pic="http://schemas.openxmlformats.org/drawingml/2006/picture">
+                  <pic:nvPicPr>
+                    <pic:cNvPr id="415732456" name="Picture 1" descr="Table&#10;&#10;Description automatically generated"/>
+                    <pic:cNvPicPr/>
+                  </pic:nvPicPr>
+                  <pic:blipFill>
+                    <a:blip r:embed="rId25"/>
+                    <a:stretch>
+                      <a:fillRect/>
+                    </a:stretch>
+                  </pic:blipFill>
+                  <pic:spPr>
+                    <a:xfrm>
+                      <a:off x="0" y="0"/>
+                      <a:ext cx="5943600" cy="2509520"/>
+                    </a:xfrm>
+                    <a:prstGeom prst="rect">
+                      <a:avLst/>
+                    </a:prstGeom>
+                    <a:ln>
+                      <a:solidFill>
+                        <a:schemeClr val="tx1"/>
+                      </a:solidFill>
+                    </a:ln>
+                  </pic:spPr>
+                </pic:pic>
+              </a:graphicData>
+            </a:graphic>
+          </wp:inline>
+        </w:drawing>
+      </w:r>
+    </w:p>
+    <w:p>
+      <w:pPr>
+        <w:spacing w:line="360" w:lineRule="auto"/>
+        <w:rPr>
+          <w:rFonts w:ascii="Times New Roman" w:hAnsi="Times New Roman" w:cs="Times New Roman"/>
+          <w:b/>
+          <w:bCs/>
+          <w:sz w:val="26"/>
+          <w:szCs w:val="26"/>
+        </w:rPr>
+      </w:pPr>
+      <w:r>
+        <w:rPr>
+          <w:rFonts w:ascii="Times New Roman" w:hAnsi="Times New Roman" w:cs="Times New Roman"/>
+          <w:b/>
+          <w:bCs/>
+          <w:sz w:val="26"/>
+          <w:szCs w:val="26"/>
+        </w:rPr>
+        <w:t>4. Thêm</w:t>
+      </w:r>
+      <w:r>
+        <w:rPr>
+          <w:rFonts w:ascii="Times New Roman" w:hAnsi="Times New Roman" w:cs="Times New Roman"/>
+          <w:b/>
+          <w:bCs/>
+          <w:sz w:val="26"/>
+          <w:szCs w:val="26"/>
+        </w:rPr>
+        <w:t xml:space="preserve"> chức năng “Cập nhật</w:t>
+      </w:r>
+      <w:r>
+        <w:rPr>
+          <w:rFonts w:ascii="Times New Roman" w:hAnsi="Times New Roman" w:cs="Times New Roman"/>
+          <w:b/>
+          <w:bCs/>
+          <w:sz w:val="26"/>
+          <w:szCs w:val="26"/>
+        </w:rPr>
+        <w:t>”</w:t>
+      </w:r>
+      <w:r>
+        <w:rPr>
+          <w:rFonts w:ascii="Times New Roman" w:hAnsi="Times New Roman" w:cs="Times New Roman"/>
+          <w:b/>
+          <w:bCs/>
+          <w:sz w:val="26"/>
+          <w:szCs w:val="26"/>
+        </w:rPr>
+        <w:t>:</w:t>
+      </w:r>
+      <w:r>
+        <w:rPr>
+          <w:rFonts w:ascii="Times New Roman" w:hAnsi="Times New Roman" w:cs="Times New Roman"/>
+          <w:b/>
+          <w:bCs/>
+          <w:sz w:val="26"/>
+          <w:szCs w:val="26"/>
+        </w:rPr>
+        <w:t xml:space="preserve"> dùng cho phép điều chỉnh số lượng và cập nhật lại thành</w:t>
+      </w:r>
+      <w:r>
+        <w:rPr>
+          <w:rFonts w:ascii="Times New Roman" w:hAnsi="Times New Roman" w:cs="Times New Roman"/>
+          <w:b/>
+          <w:bCs/>
+          <w:sz w:val="26"/>
+          <w:szCs w:val="26"/>
+        </w:rPr>
+        <w:t xml:space="preserve"> </w:t>
+      </w:r>
+      <w:r>
+        <w:rPr>
+          <w:rFonts w:ascii="Times New Roman" w:hAnsi="Times New Roman" w:cs="Times New Roman"/>
+          <w:b/>
+          <w:bCs/>
+          <w:sz w:val="26"/>
+          <w:szCs w:val="26"/>
+        </w:rPr>
+        <w:t>tiền và tổng tiền</w:t>
+      </w:r>
+      <w:r>
+        <w:rPr>
+          <w:rFonts w:ascii="Times New Roman" w:hAnsi="Times New Roman" w:cs="Times New Roman"/>
+          <w:b/>
+          <w:bCs/>
+          <w:sz w:val="26"/>
+          <w:szCs w:val="26"/>
+        </w:rPr>
+        <w:t>.</w:t>
+      </w:r>
+    </w:p>
+    <w:p>
+      <w:pPr>
+        <w:spacing w:line="360" w:lineRule="auto"/>
+        <w:rPr>
+          <w:rFonts w:ascii="Times New Roman" w:hAnsi="Times New Roman" w:cs="Times New Roman"/>
+          <w:b/>
+          <w:bCs/>
+          <w:sz w:val="26"/>
+          <w:szCs w:val="26"/>
+        </w:rPr>
+      </w:pPr>
+      <w:r>
+        <w:rPr>
+          <w:rFonts w:ascii="Times New Roman" w:hAnsi="Times New Roman" w:cs="Times New Roman"/>
+          <w:b/>
+          <w:bCs/>
+          <w:sz w:val="26"/>
+          <w:szCs w:val="26"/>
+        </w:rPr>
+        <w:t>a.</w:t>
+      </w:r>
+      <w:r>
+        <w:t xml:space="preserve"> </w:t>
+      </w:r>
+      <w:r>
+        <w:rPr>
+          <w:rFonts w:ascii="Times New Roman" w:hAnsi="Times New Roman" w:cs="Times New Roman"/>
+          <w:b/>
+          <w:bCs/>
+          <w:sz w:val="26"/>
+          <w:szCs w:val="26"/>
+        </w:rPr>
+        <w:t>Cập nhật GioHangController : Bổ sung Action CapnhatGiohang()</w:t>
+      </w:r>
+    </w:p>
+    <w:p>
+      <w:pPr>
+        <w:spacing w:line="360" w:lineRule="auto"/>
+        <w:rPr>
+          <w:rFonts w:ascii="Times New Roman" w:hAnsi="Times New Roman" w:cs="Times New Roman"/>
+          <w:b/>
+          <w:bCs/>
+          <w:sz w:val="26"/>
+          <w:szCs w:val="26"/>
+        </w:rPr>
+      </w:pPr>
+      <w:r>
+        <w:rPr>
+          <w:noProof/>
+        </w:rPr>
+        <w:drawing>
+          <wp:inline distT="0" distB="0" distL="0" distR="0" wp14:anchorId="4A5A2429" wp14:editId="40F81D10">
+            <wp:extent cx="5943600" cy="2359025"/>
+            <wp:effectExtent l="0" t="0" r="0" b="3175"/>
+            <wp:docPr id="967605712" name="Picture 1" descr="Text&#10;&#10;Description automatically generated"/>
+            <wp:cNvGraphicFramePr>
+              <a:graphicFrameLocks xmlns:a="http://schemas.openxmlformats.org/drawingml/2006/main" noChangeAspect="1"/>
+            </wp:cNvGraphicFramePr>
+            <a:graphic xmlns:a="http://schemas.openxmlformats.org/drawingml/2006/main">
+              <a:graphicData uri="http://schemas.openxmlformats.org/drawingml/2006/picture">
+                <pic:pic xmlns:pic="http://schemas.openxmlformats.org/drawingml/2006/picture">
+                  <pic:nvPicPr>
+                    <pic:cNvPr id="967605712" name="Picture 1" descr="Text&#10;&#10;Description automatically generated"/>
+                    <pic:cNvPicPr/>
+                  </pic:nvPicPr>
+                  <pic:blipFill>
+                    <a:blip r:embed="rId26"/>
+                    <a:stretch>
+                      <a:fillRect/>
+                    </a:stretch>
+                  </pic:blipFill>
+                  <pic:spPr>
+                    <a:xfrm>
+                      <a:off x="0" y="0"/>
+                      <a:ext cx="5943600" cy="2359025"/>
+                    </a:xfrm>
+                    <a:prstGeom prst="rect">
+                      <a:avLst/>
+                    </a:prstGeom>
+                  </pic:spPr>
+                </pic:pic>
+              </a:graphicData>
+            </a:graphic>
+          </wp:inline>
+        </w:drawing>
+      </w:r>
+    </w:p>
+    <w:p>
+      <w:pPr>
+        <w:spacing w:line="360" w:lineRule="auto"/>
+        <w:rPr>
+          <w:rFonts w:ascii="Times New Roman" w:hAnsi="Times New Roman" w:cs="Times New Roman"/>
+          <w:b/>
+          <w:bCs/>
+          <w:sz w:val="26"/>
+          <w:szCs w:val="26"/>
+        </w:rPr>
+      </w:pPr>
+      <w:r>
+        <w:rPr>
+          <w:rFonts w:ascii="Times New Roman" w:hAnsi="Times New Roman" w:cs="Times New Roman"/>
+          <w:b/>
+          <w:bCs/>
+          <w:sz w:val="26"/>
+          <w:szCs w:val="26"/>
+        </w:rPr>
+        <w:t>b.</w:t>
+      </w:r>
+      <w:r>
+        <w:t xml:space="preserve"> </w:t>
+      </w:r>
+      <w:r>
+        <w:rPr>
+          <w:rFonts w:ascii="Times New Roman" w:hAnsi="Times New Roman" w:cs="Times New Roman"/>
+          <w:b/>
+          <w:bCs/>
+          <w:sz w:val="26"/>
+          <w:szCs w:val="26"/>
+        </w:rPr>
+        <w:t>Điều chỉnh View : Giohang.cshtml có bổ sung thêm Form chứa button “Cập nhật”</w:t>
+      </w:r>
+    </w:p>
+    <w:p>
+      <w:pPr>
+        <w:spacing w:line="360" w:lineRule="auto"/>
+        <w:rPr>
+          <w:rFonts w:ascii="Times New Roman" w:hAnsi="Times New Roman" w:cs="Times New Roman"/>
+          <w:b/>
+          <w:bCs/>
+          <w:sz w:val="26"/>
+          <w:szCs w:val="26"/>
+        </w:rPr>
+      </w:pPr>
+      <w:r>
+        <w:rPr>
+          <w:noProof/>
+        </w:rPr>
+        <w:lastRenderedPageBreak/>
+        <w:drawing>
+          <wp:inline distT="0" distB="0" distL="0" distR="0" wp14:anchorId="5EF50E09" wp14:editId="71E1AAB5">
+            <wp:extent cx="5943600" cy="1388745"/>
+            <wp:effectExtent l="19050" t="19050" r="19050" b="20955"/>
+            <wp:docPr id="950703590" name="Picture 1"/>
+            <wp:cNvGraphicFramePr>
+              <a:graphicFrameLocks xmlns:a="http://schemas.openxmlformats.org/drawingml/2006/main" noChangeAspect="1"/>
+            </wp:cNvGraphicFramePr>
+            <a:graphic xmlns:a="http://schemas.openxmlformats.org/drawingml/2006/main">
+              <a:graphicData uri="http://schemas.openxmlformats.org/drawingml/2006/picture">
+                <pic:pic xmlns:pic="http://schemas.openxmlformats.org/drawingml/2006/picture">
+                  <pic:nvPicPr>
+                    <pic:cNvPr id="950703590" name=""/>
+                    <pic:cNvPicPr/>
+                  </pic:nvPicPr>
+                  <pic:blipFill>
+                    <a:blip r:embed="rId27"/>
+                    <a:stretch>
+                      <a:fillRect/>
+                    </a:stretch>
+                  </pic:blipFill>
+                  <pic:spPr>
+                    <a:xfrm>
+                      <a:off x="0" y="0"/>
+                      <a:ext cx="5943600" cy="1388745"/>
+                    </a:xfrm>
+                    <a:prstGeom prst="rect">
+                      <a:avLst/>
+                    </a:prstGeom>
+                    <a:ln>
+                      <a:solidFill>
+                        <a:schemeClr val="tx1"/>
+                      </a:solidFill>
+                    </a:ln>
+                  </pic:spPr>
+                </pic:pic>
+              </a:graphicData>
+            </a:graphic>
+          </wp:inline>
+        </w:drawing>
+      </w:r>
+    </w:p>
+    <w:p>
+      <w:pPr>
+        <w:spacing w:line="360" w:lineRule="auto"/>
+        <w:rPr>
+          <w:rFonts w:ascii="Times New Roman" w:hAnsi="Times New Roman" w:cs="Times New Roman"/>
+          <w:b/>
+          <w:bCs/>
+          <w:sz w:val="26"/>
+          <w:szCs w:val="26"/>
+        </w:rPr>
+      </w:pPr>
+      <w:r>
+        <w:rPr>
+          <w:rFonts w:ascii="Times New Roman" w:hAnsi="Times New Roman" w:cs="Times New Roman"/>
+          <w:b/>
+          <w:bCs/>
+          <w:sz w:val="26"/>
+          <w:szCs w:val="26"/>
+        </w:rPr>
+        <w:t>Kết quả: Khi người dùng điều chỉnh Số lượng và Click Cập nhật, hệ thống sẽ</w:t>
+      </w:r>
+    </w:p>
+    <w:p>
+      <w:pPr>
+        <w:spacing w:line="360" w:lineRule="auto"/>
+        <w:rPr>
+          <w:rFonts w:ascii="Times New Roman" w:hAnsi="Times New Roman" w:cs="Times New Roman"/>
+          <w:b/>
+          <w:bCs/>
+          <w:sz w:val="26"/>
+          <w:szCs w:val="26"/>
+        </w:rPr>
+      </w:pPr>
+      <w:r>
+        <w:rPr>
+          <w:rFonts w:ascii="Times New Roman" w:hAnsi="Times New Roman" w:cs="Times New Roman"/>
+          <w:b/>
+          <w:bCs/>
+          <w:sz w:val="26"/>
+          <w:szCs w:val="26"/>
+        </w:rPr>
+        <w:t>cập nhật lại số lượng, tính lại thành tiền, tổng số lượng và tổng tiền và load lại</w:t>
+      </w:r>
+      <w:r>
+        <w:rPr>
+          <w:rFonts w:ascii="Times New Roman" w:hAnsi="Times New Roman" w:cs="Times New Roman"/>
+          <w:b/>
+          <w:bCs/>
+          <w:sz w:val="26"/>
+          <w:szCs w:val="26"/>
+        </w:rPr>
+        <w:t>.</w:t>
+      </w:r>
+      <w:r>
+        <w:rPr>
+          <w:noProof/>
+        </w:rPr>
+        <w:drawing>
+          <wp:inline distT="0" distB="0" distL="0" distR="0" wp14:anchorId="4B3F6791" wp14:editId="0CAFBB87">
+            <wp:extent cx="5943600" cy="2986405"/>
+            <wp:effectExtent l="19050" t="19050" r="19050" b="23495"/>
+            <wp:docPr id="939275974" name="Picture 1"/>
+            <wp:cNvGraphicFramePr>
+              <a:graphicFrameLocks xmlns:a="http://schemas.openxmlformats.org/drawingml/2006/main" noChangeAspect="1"/>
+            </wp:cNvGraphicFramePr>
+            <a:graphic xmlns:a="http://schemas.openxmlformats.org/drawingml/2006/main">
+              <a:graphicData uri="http://schemas.openxmlformats.org/drawingml/2006/picture">
+                <pic:pic xmlns:pic="http://schemas.openxmlformats.org/drawingml/2006/picture">
+                  <pic:nvPicPr>
+                    <pic:cNvPr id="939275974" name=""/>
+                    <pic:cNvPicPr/>
+                  </pic:nvPicPr>
+                  <pic:blipFill>
+                    <a:blip r:embed="rId28"/>
+                    <a:stretch>
+                      <a:fillRect/>
+                    </a:stretch>
+                  </pic:blipFill>
+                  <pic:spPr>
+                    <a:xfrm>
+                      <a:off x="0" y="0"/>
+                      <a:ext cx="5943600" cy="2986405"/>
+                    </a:xfrm>
+                    <a:prstGeom prst="rect">
+                      <a:avLst/>
+                    </a:prstGeom>
+                    <a:ln>
+                      <a:solidFill>
+                        <a:schemeClr val="tx1"/>
+                      </a:solidFill>
+                    </a:ln>
+                  </pic:spPr>
+                </pic:pic>
+              </a:graphicData>
+            </a:graphic>
+          </wp:inline>
+        </w:drawing>
+      </w:r>
+    </w:p>
+    <w:p>
+      <w:pPr>
+        <w:spacing w:line="360" w:lineRule="auto"/>
+        <w:rPr>
+          <w:rFonts w:ascii="Times New Roman" w:hAnsi="Times New Roman" w:cs="Times New Roman"/>
+          <w:b/>
+          <w:bCs/>
+          <w:sz w:val="26"/>
+          <w:szCs w:val="26"/>
+        </w:rPr>
+      </w:pPr>
+      <w:r>
+        <w:rPr>
+          <w:rFonts w:ascii="Times New Roman" w:hAnsi="Times New Roman" w:cs="Times New Roman"/>
+          <w:b/>
+          <w:bCs/>
+          <w:sz w:val="26"/>
+          <w:szCs w:val="26"/>
+        </w:rPr>
+        <w:t>5.Thêm</w:t>
+      </w:r>
+      <w:r>
+        <w:rPr>
+          <w:rFonts w:ascii="Times New Roman" w:hAnsi="Times New Roman" w:cs="Times New Roman"/>
+          <w:b/>
+          <w:bCs/>
+          <w:sz w:val="26"/>
+          <w:szCs w:val="26"/>
+        </w:rPr>
+        <w:t xml:space="preserve"> chức năng “Xóa Giỏ Hàng</w:t>
+      </w:r>
+      <w:r>
+        <w:rPr>
+          <w:rFonts w:ascii="Times New Roman" w:hAnsi="Times New Roman" w:cs="Times New Roman"/>
+          <w:b/>
+          <w:bCs/>
+          <w:sz w:val="26"/>
+          <w:szCs w:val="26"/>
+        </w:rPr>
+        <w:t>”:</w:t>
+      </w:r>
+      <w:r>
+        <w:rPr>
+          <w:rFonts w:ascii="Times New Roman" w:hAnsi="Times New Roman" w:cs="Times New Roman"/>
+          <w:b/>
+          <w:bCs/>
+          <w:sz w:val="26"/>
+          <w:szCs w:val="26"/>
+        </w:rPr>
+        <w:t xml:space="preserve"> cho phép xóa tất cả thông tin trong Giỏ hàng.</w:t>
+      </w:r>
+    </w:p>
+    <w:p>
+      <w:pPr>
+        <w:spacing w:line="360" w:lineRule="auto"/>
+        <w:rPr>
+          <w:rFonts w:ascii="Times New Roman" w:hAnsi="Times New Roman" w:cs="Times New Roman"/>
+          <w:b/>
+          <w:bCs/>
+          <w:sz w:val="26"/>
+          <w:szCs w:val="26"/>
+        </w:rPr>
+      </w:pPr>
+      <w:r>
+        <w:rPr>
+          <w:rFonts w:ascii="Times New Roman" w:hAnsi="Times New Roman" w:cs="Times New Roman"/>
+          <w:b/>
+          <w:bCs/>
+          <w:sz w:val="26"/>
+          <w:szCs w:val="26"/>
+        </w:rPr>
+        <w:t>a.</w:t>
+      </w:r>
+      <w:r>
+        <w:rPr>
+          <w:rFonts w:ascii="Times New Roman" w:hAnsi="Times New Roman" w:cs="Times New Roman"/>
+          <w:b/>
+          <w:bCs/>
+          <w:sz w:val="26"/>
+          <w:szCs w:val="26"/>
+        </w:rPr>
+        <w:t>Cập nhật GioHangController : Bổ sung Action XoaTat</w:t>
+      </w:r>
+      <w:r>
+        <w:rPr>
+          <w:rFonts w:ascii="Times New Roman" w:hAnsi="Times New Roman" w:cs="Times New Roman"/>
+          <w:b/>
+          <w:bCs/>
+          <w:sz w:val="26"/>
+          <w:szCs w:val="26"/>
+        </w:rPr>
+        <w:t>C</w:t>
+      </w:r>
+      <w:r>
+        <w:rPr>
+          <w:rFonts w:ascii="Times New Roman" w:hAnsi="Times New Roman" w:cs="Times New Roman"/>
+          <w:b/>
+          <w:bCs/>
+          <w:sz w:val="26"/>
+          <w:szCs w:val="26"/>
+        </w:rPr>
+        <w:t>aGiohang()</w:t>
+      </w:r>
+      <w:r>
+        <w:rPr>
+          <w:rFonts w:ascii="Times New Roman" w:hAnsi="Times New Roman" w:cs="Times New Roman"/>
+          <w:b/>
+          <w:bCs/>
+          <w:sz w:val="26"/>
+          <w:szCs w:val="26"/>
+        </w:rPr>
+        <w:t>:</w:t>
+      </w:r>
+    </w:p>
+    <w:p>
+      <w:pPr>
+        <w:spacing w:line="360" w:lineRule="auto"/>
+        <w:jc w:val="center"/>
+        <w:rPr>
+          <w:rFonts w:ascii="Times New Roman" w:hAnsi="Times New Roman" w:cs="Times New Roman"/>
+          <w:b/>
+          <w:bCs/>
+          <w:sz w:val="26"/>
+          <w:szCs w:val="26"/>
+        </w:rPr>
+      </w:pPr>
+      <w:r>
+        <w:rPr>
+          <w:noProof/>
+        </w:rPr>
+        <w:drawing>
+          <wp:inline distT="0" distB="0" distL="0" distR="0" wp14:anchorId="642E693D" wp14:editId="54F6AD9F">
+            <wp:extent cx="4467225" cy="1447800"/>
+            <wp:effectExtent l="19050" t="19050" r="28575" b="19050"/>
+            <wp:docPr id="817147054" name="Picture 1" descr="Text&#10;&#10;Description automatically generated"/>
+            <wp:cNvGraphicFramePr>
+              <a:graphicFrameLocks xmlns:a="http://schemas.openxmlformats.org/drawingml/2006/main" noChangeAspect="1"/>
+            </wp:cNvGraphicFramePr>
+            <a:graphic xmlns:a="http://schemas.openxmlformats.org/drawingml/2006/main">
+              <a:graphicData uri="http://schemas.openxmlformats.org/drawingml/2006/picture">
+                <pic:pic xmlns:pic="http://schemas.openxmlformats.org/drawingml/2006/picture">
+                  <pic:nvPicPr>
+                    <pic:cNvPr id="817147054" name="Picture 1" descr="Text&#10;&#10;Description automatically generated"/>
+                    <pic:cNvPicPr/>
+                  </pic:nvPicPr>
+                  <pic:blipFill>
+                    <a:blip r:embed="rId29"/>
+                    <a:stretch>
+                      <a:fillRect/>
+                    </a:stretch>
+                  </pic:blipFill>
+                  <pic:spPr>
+                    <a:xfrm>
+                      <a:off x="0" y="0"/>
+                      <a:ext cx="4467225" cy="1447800"/>
+                    </a:xfrm>
+                    <a:prstGeom prst="rect">
+                      <a:avLst/>
+                    </a:prstGeom>
+                    <a:ln>
+                      <a:solidFill>
+                        <a:schemeClr val="tx1"/>
+                      </a:solidFill>
+                    </a:ln>
+                  </pic:spPr>
+                </pic:pic>
+              </a:graphicData>
+            </a:graphic>
+          </wp:inline>
+        </w:drawing>
+      </w:r>
+    </w:p>
+    <w:p>
+      <w:pPr>
+        <w:spacing w:line="360" w:lineRule="auto"/>
+        <w:rPr>
+          <w:rFonts w:ascii="Times New Roman" w:hAnsi="Times New Roman" w:cs="Times New Roman"/>
+          <w:b/>
+          <w:bCs/>
+          <w:sz w:val="26"/>
+          <w:szCs w:val="26"/>
+        </w:rPr>
+      </w:pPr>
+      <w:r>
+        <w:rPr>
+          <w:rFonts w:ascii="Times New Roman" w:hAnsi="Times New Roman" w:cs="Times New Roman"/>
+          <w:b/>
+          <w:bCs/>
+          <w:sz w:val="26"/>
+          <w:szCs w:val="26"/>
+        </w:rPr>
+        <w:t>b.</w:t>
+      </w:r>
+      <w:r>
+        <w:rPr>
+          <w:rFonts w:ascii="Times New Roman" w:hAnsi="Times New Roman" w:cs="Times New Roman"/>
+          <w:b/>
+          <w:bCs/>
+          <w:sz w:val="26"/>
+          <w:szCs w:val="26"/>
+        </w:rPr>
+        <w:t>Cập nhật View: Giohang.cshtml bổ sung liên kết “Xóa Giỏ Hàng”</w:t>
+      </w:r>
+    </w:p>
+    <w:p>
+      <w:pPr>
+        <w:spacing w:line="360" w:lineRule="auto"/>
+        <w:rPr>
+          <w:rFonts w:ascii="Times New Roman" w:hAnsi="Times New Roman" w:cs="Times New Roman"/>
+          <w:b/>
+          <w:bCs/>
+          <w:sz w:val="26"/>
+          <w:szCs w:val="26"/>
+        </w:rPr>
+      </w:pPr>
+      <w:r>
+        <w:rPr>
+          <w:noProof/>
+        </w:rPr>
+        <w:lastRenderedPageBreak/>
+        <w:drawing>
+          <wp:inline distT="0" distB="0" distL="0" distR="0" wp14:anchorId="23D0048F" wp14:editId="43B8D99B">
+            <wp:extent cx="5943600" cy="981075"/>
+            <wp:effectExtent l="19050" t="19050" r="19050" b="28575"/>
+            <wp:docPr id="442946071" name="Picture 1"/>
+            <wp:cNvGraphicFramePr>
+              <a:graphicFrameLocks xmlns:a="http://schemas.openxmlformats.org/drawingml/2006/main" noChangeAspect="1"/>
+            </wp:cNvGraphicFramePr>
+            <a:graphic xmlns:a="http://schemas.openxmlformats.org/drawingml/2006/main">
+              <a:graphicData uri="http://schemas.openxmlformats.org/drawingml/2006/picture">
+                <pic:pic xmlns:pic="http://schemas.openxmlformats.org/drawingml/2006/picture">
+                  <pic:nvPicPr>
+                    <pic:cNvPr id="442946071" name=""/>
+                    <pic:cNvPicPr/>
+                  </pic:nvPicPr>
+                  <pic:blipFill>
+                    <a:blip r:embed="rId30"/>
+                    <a:stretch>
+                      <a:fillRect/>
+                    </a:stretch>
+                  </pic:blipFill>
+                  <pic:spPr>
+                    <a:xfrm>
+                      <a:off x="0" y="0"/>
+                      <a:ext cx="5943600" cy="981075"/>
+                    </a:xfrm>
+                    <a:prstGeom prst="rect">
+                      <a:avLst/>
+                    </a:prstGeom>
+                    <a:ln>
+                      <a:solidFill>
+                        <a:schemeClr val="tx1"/>
+                      </a:solidFill>
+                    </a:ln>
+                  </pic:spPr>
+                </pic:pic>
+              </a:graphicData>
+            </a:graphic>
+          </wp:inline>
+        </w:drawing>
+      </w:r>
+    </w:p>
+    <w:p>
+      <w:pPr>
+        <w:spacing w:line="360" w:lineRule="auto"/>
+        <w:rPr>
+          <w:rFonts w:ascii="Times New Roman" w:hAnsi="Times New Roman" w:cs="Times New Roman"/>
+          <w:b/>
+          <w:bCs/>
+          <w:sz w:val="26"/>
+          <w:szCs w:val="26"/>
+        </w:rPr>
+      </w:pPr>
+      <w:r>
+        <w:rPr>
+          <w:rFonts w:ascii="Times New Roman" w:hAnsi="Times New Roman" w:cs="Times New Roman"/>
+          <w:b/>
+          <w:bCs/>
+          <w:sz w:val="26"/>
+          <w:szCs w:val="26"/>
+        </w:rPr>
+        <w:t>Kết quả: Tại trang Giỏ Hàng khi Click “Xóa Giỏ hàng”, hệ thống sẽ xóa tất cả</w:t>
+      </w:r>
+    </w:p>
+    <w:p>
+      <w:pPr>
+        <w:spacing w:line="360" w:lineRule="auto"/>
+        <w:rPr>
+          <w:rFonts w:ascii="Times New Roman" w:hAnsi="Times New Roman" w:cs="Times New Roman"/>
+          <w:b/>
+          <w:bCs/>
+          <w:sz w:val="26"/>
+          <w:szCs w:val="26"/>
+        </w:rPr>
+      </w:pPr>
+      <w:r>
+        <w:rPr>
+          <w:rFonts w:ascii="Times New Roman" w:hAnsi="Times New Roman" w:cs="Times New Roman"/>
+          <w:b/>
+          <w:bCs/>
+          <w:sz w:val="26"/>
+          <w:szCs w:val="26"/>
+        </w:rPr>
+        <w:t>thông tin trong Giỏ hàng và trở về trang chủ.</w:t>
+      </w:r>
+    </w:p>
+    <w:p>
+      <w:pPr>
+        <w:spacing w:line="360" w:lineRule="auto"/>
+        <w:rPr>
+          <w:rFonts w:ascii="Times New Roman" w:hAnsi="Times New Roman" w:cs="Times New Roman"/>
+          <w:b/>
+          <w:bCs/>
+          <w:sz w:val="26"/>
+          <w:szCs w:val="26"/>
+        </w:rPr>
+      </w:pPr>
+      <w:r>
+        <w:rPr>
+          <w:rFonts w:ascii="Times New Roman" w:hAnsi="Times New Roman" w:cs="Times New Roman"/>
+          <w:b/>
+          <w:bCs/>
+          <w:sz w:val="26"/>
+          <w:szCs w:val="26"/>
+        </w:rPr>
+        <w:t>-</w:t>
+      </w:r>
+      <w:r>
+        <w:rPr>
+          <w:rFonts w:ascii="Times New Roman" w:hAnsi="Times New Roman" w:cs="Times New Roman"/>
+          <w:b/>
+          <w:bCs/>
+          <w:sz w:val="26"/>
+          <w:szCs w:val="26"/>
+        </w:rPr>
+        <w:t>Trước khi xóa</w:t>
+      </w:r>
+    </w:p>
+    <w:p>
+      <w:pPr>
+        <w:spacing w:line="360" w:lineRule="auto"/>
+        <w:jc w:val="center"/>
+        <w:rPr>
+          <w:rFonts w:ascii="Times New Roman" w:hAnsi="Times New Roman" w:cs="Times New Roman"/>
+          <w:b/>
+          <w:bCs/>
+          <w:sz w:val="26"/>
+          <w:szCs w:val="26"/>
+        </w:rPr>
+      </w:pPr>
+      <w:r>
+        <w:rPr>
+          <w:noProof/>
+        </w:rPr>
+        <w:drawing>
+          <wp:inline distT="0" distB="0" distL="0" distR="0" wp14:anchorId="085C57E6" wp14:editId="2595C9E2">
+            <wp:extent cx="990600" cy="352425"/>
+            <wp:effectExtent l="19050" t="19050" r="19050" b="28575"/>
+            <wp:docPr id="1773874274" name="Picture 1"/>
+            <wp:cNvGraphicFramePr>
+              <a:graphicFrameLocks xmlns:a="http://schemas.openxmlformats.org/drawingml/2006/main" noChangeAspect="1"/>
+            </wp:cNvGraphicFramePr>
+            <a:graphic xmlns:a="http://schemas.openxmlformats.org/drawingml/2006/main">
+              <a:graphicData uri="http://schemas.openxmlformats.org/drawingml/2006/picture">
+                <pic:pic xmlns:pic="http://schemas.openxmlformats.org/drawingml/2006/picture">
+                  <pic:nvPicPr>
+                    <pic:cNvPr id="1773874274" name=""/>
+                    <pic:cNvPicPr/>
+                  </pic:nvPicPr>
+                  <pic:blipFill>
+                    <a:blip r:embed="rId31"/>
+                    <a:stretch>
+                      <a:fillRect/>
+                    </a:stretch>
+                  </pic:blipFill>
+                  <pic:spPr>
+                    <a:xfrm>
+                      <a:off x="0" y="0"/>
+                      <a:ext cx="990600" cy="352425"/>
+                    </a:xfrm>
+                    <a:prstGeom prst="rect">
+                      <a:avLst/>
+                    </a:prstGeom>
+                    <a:ln>
+                      <a:solidFill>
+                        <a:schemeClr val="tx1"/>
+                      </a:solidFill>
+                    </a:ln>
+                  </pic:spPr>
+                </pic:pic>
+              </a:graphicData>
+            </a:graphic>
+          </wp:inline>
+        </w:drawing>
+      </w:r>
+    </w:p>
+    <w:p>
+      <w:pPr>
+        <w:spacing w:line="360" w:lineRule="auto"/>
+        <w:rPr>
+          <w:rFonts w:ascii="Times New Roman" w:hAnsi="Times New Roman" w:cs="Times New Roman"/>
+          <w:b/>
+          <w:bCs/>
+          <w:sz w:val="26"/>
+          <w:szCs w:val="26"/>
+        </w:rPr>
+      </w:pPr>
+      <w:r>
+        <w:rPr>
+          <w:rFonts w:ascii="Times New Roman" w:hAnsi="Times New Roman" w:cs="Times New Roman"/>
+          <w:b/>
+          <w:bCs/>
+          <w:sz w:val="26"/>
+          <w:szCs w:val="26"/>
+        </w:rPr>
+        <w:t>-Sau khi xóa</w:t>
+      </w:r>
+    </w:p>
+    <w:p>
+      <w:pPr>
+        <w:spacing w:line="360" w:lineRule="auto"/>
+        <w:jc w:val="center"/>
+        <w:rPr>
+          <w:rFonts w:ascii="Times New Roman" w:hAnsi="Times New Roman" w:cs="Times New Roman"/>
+          <w:b/>
+          <w:bCs/>
+          <w:sz w:val="26"/>
+          <w:szCs w:val="26"/>
+        </w:rPr>
+      </w:pPr>
+      <w:r>
+        <w:rPr>
+          <w:noProof/>
+        </w:rPr>
+        <w:drawing>
+          <wp:inline distT="0" distB="0" distL="0" distR="0" wp14:anchorId="097C5964" wp14:editId="74C14FDB">
+            <wp:extent cx="1038225" cy="314325"/>
+            <wp:effectExtent l="19050" t="19050" r="28575" b="28575"/>
+            <wp:docPr id="1105609297" name="Picture 1"/>
+            <wp:cNvGraphicFramePr>
+              <a:graphicFrameLocks xmlns:a="http://schemas.openxmlformats.org/drawingml/2006/main" noChangeAspect="1"/>
+            </wp:cNvGraphicFramePr>
+            <a:graphic xmlns:a="http://schemas.openxmlformats.org/drawingml/2006/main">
+              <a:graphicData uri="http://schemas.openxmlformats.org/drawingml/2006/picture">
+                <pic:pic xmlns:pic="http://schemas.openxmlformats.org/drawingml/2006/picture">
+                  <pic:nvPicPr>
+                    <pic:cNvPr id="1105609297" name=""/>
+                    <pic:cNvPicPr/>
+                  </pic:nvPicPr>
+                  <pic:blipFill>
+                    <a:blip r:embed="rId32"/>
+                    <a:stretch>
+                      <a:fillRect/>
+                    </a:stretch>
+                  </pic:blipFill>
+                  <pic:spPr>
+                    <a:xfrm>
+                      <a:off x="0" y="0"/>
+                      <a:ext cx="1038225" cy="314325"/>
+                    </a:xfrm>
+                    <a:prstGeom prst="rect">
+                      <a:avLst/>
+                    </a:prstGeom>
+                    <a:ln>
+                      <a:solidFill>
+                        <a:schemeClr val="tx1"/>
+                      </a:solidFill>
+                    </a:ln>
+                  </pic:spPr>
+                </pic:pic>
+              </a:graphicData>
+            </a:graphic>
+          </wp:inline>
+        </w:drawing>
+      </w:r>
+    </w:p>
+    <w:p>
+      <w:pPr>
+        <w:spacing w:line="360" w:lineRule="auto"/>
+        <w:rPr>
+          <w:rFonts w:ascii="Times New Roman" w:hAnsi="Times New Roman" w:cs="Times New Roman"/>
+          <w:b/>
+          <w:bCs/>
+          <w:sz w:val="26"/>
+          <w:szCs w:val="26"/>
+        </w:rPr>
+      </w:pPr>
+    </w:p>
+    <w:p>
+      <w:pPr>
+        <w:spacing w:line="360" w:lineRule="auto"/>
+        <w:rPr>
+          <w:rFonts w:ascii="Times New Roman" w:hAnsi="Times New Roman" w:cs="Times New Roman"/>
+          <w:b/>
+          <w:bCs/>
+          <w:sz w:val="26"/>
+          <w:szCs w:val="26"/>
+        </w:rPr>
+      </w:pPr>
+    </w:p>
+    <w:p>
+      <w:pPr>
+        <w:spacing w:line="360" w:lineRule="auto"/>
+        <w:rPr>
+          <w:rFonts w:ascii="Times New Roman" w:hAnsi="Times New Roman" w:cs="Times New Roman"/>
+          <w:b/>
+          <w:bCs/>
+          <w:sz w:val="26"/>
+          <w:szCs w:val="26"/>
+        </w:rPr>
+      </w:pPr>
+    </w:p>
+    <w:p>
+      <w:pPr>
+        <w:spacing w:line="360" w:lineRule="auto"/>
+        <w:jc w:val="center"/>
+        <w:rPr>
+          <w:rFonts w:ascii="Times New Roman" w:hAnsi="Times New Roman" w:cs="Times New Roman"/>
+          <w:b/>
+          <w:bCs/>
+          <w:sz w:val="26"/>
+          <w:szCs w:val="26"/>
+        </w:rPr>
+      </w:pPr>
+    </w:p>
+    <w:p>
+      <w:pPr>
+        <w:spacing w:line="360" w:lineRule="auto"/>
+        <w:rPr>
+          <w:rFonts w:ascii="Times New Roman" w:hAnsi="Times New Roman" w:cs="Times New Roman"/>
+          <w:b/>
+          <w:bCs/>
+          <w:sz w:val="26"/>
+          <w:szCs w:val="26"/>
+        </w:rPr>
+      </w:pPr>
     </w:p>
     <w:sectPr>
       <w:pgSz w:w="12240" w:h="15840"/>
@@ -872,6 +2966,219 @@
     </w:sectPr>
   </w:body>
 </w:document>
+</file>
+
+<file path=word/numbering.xml><?xml version="1.0" encoding="utf-8"?>
+<w:numbering xmlns:wpc="http://schemas.microsoft.com/office/word/2010/wordprocessingCanvas" xmlns:cx="http://schemas.microsoft.com/office/drawing/2014/chartex" xmlns:cx1="http://schemas.microsoft.com/office/drawing/2015/9/8/chartex" xmlns:cx2="http://schemas.microsoft.com/office/drawing/2015/10/21/chartex" xmlns:cx3="http://schemas.microsoft.com/office/drawing/2016/5/9/chartex" xmlns:cx4="http://schemas.microsoft.com/office/drawing/2016/5/10/chartex" xmlns:cx5="http://schemas.microsoft.com/office/drawing/2016/5/11/chartex" xmlns:cx6="http://schemas.microsoft.com/office/drawing/2016/5/12/chartex" xmlns:cx7="http://schemas.microsoft.com/office/drawing/2016/5/13/chartex" xmlns:cx8="http://schemas.microsoft.com/office/drawing/2016/5/14/chartex" xmlns:mc="http://schemas.openxmlformats.org/markup-compatibility/2006" xmlns:aink="http://schemas.microsoft.com/office/drawing/2016/ink" xmlns:am3d="http://schemas.microsoft.com/office/drawing/2017/model3d" xmlns:o="urn:schemas-microsoft-com:office:office" xmlns:oel="http://schemas.microsoft.com/office/2019/extlst" xmlns:r="http://schemas.openxmlformats.org/officeDocument/2006/relationships" xmlns:m="http://schemas.openxmlformats.org/officeDocument/2006/math" xmlns:v="urn:schemas-microsoft-com:vml" xmlns:wp14="http://schemas.microsoft.com/office/word/2010/wordprocessingDrawing" xmlns:wp="http://schemas.openxmlformats.org/drawingml/2006/wordprocessingDrawing" xmlns:w10="urn:schemas-microsoft-com:office:word" xmlns:w="http://schemas.openxmlformats.org/wordprocessingml/2006/main" xmlns:w14="http://schemas.microsoft.com/office/word/2010/wordml" xmlns:w15="http://schemas.microsoft.com/office/word/2012/wordml" xmlns:w16cex="http://schemas.microsoft.com/office/word/2018/wordml/cex" xmlns:w16cid="http://schemas.microsoft.com/office/word/2016/wordml/cid" xmlns:w16="http://schemas.microsoft.com/office/word/2018/wordml" xmlns:w16du="http://schemas.microsoft.com/office/word/2023/wordml/word16du" xmlns:w16sdtdh="http://schemas.microsoft.com/office/word/2020/wordml/sdtdatahash" xmlns:w16se="http://schemas.microsoft.com/office/word/2015/wordml/symex" xmlns:wpg="http://schemas.microsoft.com/office/word/2010/wordprocessingGroup" xmlns:wpi="http://schemas.microsoft.com/office/word/2010/wordprocessingInk" xmlns:wne="http://schemas.microsoft.com/office/word/2006/wordml" xmlns:wps="http://schemas.microsoft.com/office/word/2010/wordprocessingShape" mc:Ignorable="w14 w15 w16se w16cid w16 w16cex w16sdtdh wp14">
+  <w:abstractNum w:abstractNumId="0" w15:restartNumberingAfterBreak="0">
+    <w:nsid w:val="4D1B4520"/>
+    <w:multiLevelType w:val="hybridMultilevel"/>
+    <w:tmpl w:val="7E4A5C56"/>
+    <w:lvl w:ilvl="0" w:tplc="04090019">
+      <w:start w:val="1"/>
+      <w:numFmt w:val="lowerLetter"/>
+      <w:lvlText w:val="%1."/>
+      <w:lvlJc w:val="left"/>
+      <w:pPr>
+        <w:ind w:left="720" w:hanging="360"/>
+      </w:pPr>
+      <w:rPr>
+        <w:rFonts w:hint="default"/>
+      </w:rPr>
+    </w:lvl>
+    <w:lvl w:ilvl="1" w:tplc="04090019" w:tentative="1">
+      <w:start w:val="1"/>
+      <w:numFmt w:val="lowerLetter"/>
+      <w:lvlText w:val="%2."/>
+      <w:lvlJc w:val="left"/>
+      <w:pPr>
+        <w:ind w:left="1440" w:hanging="360"/>
+      </w:pPr>
+    </w:lvl>
+    <w:lvl w:ilvl="2" w:tplc="0409001B" w:tentative="1">
+      <w:start w:val="1"/>
+      <w:numFmt w:val="lowerRoman"/>
+      <w:lvlText w:val="%3."/>
+      <w:lvlJc w:val="right"/>
+      <w:pPr>
+        <w:ind w:left="2160" w:hanging="180"/>
+      </w:pPr>
+    </w:lvl>
+    <w:lvl w:ilvl="3" w:tplc="0409000F" w:tentative="1">
+      <w:start w:val="1"/>
+      <w:numFmt w:val="decimal"/>
+      <w:lvlText w:val="%4."/>
+      <w:lvlJc w:val="left"/>
+      <w:pPr>
+        <w:ind w:left="2880" w:hanging="360"/>
+      </w:pPr>
+    </w:lvl>
+    <w:lvl w:ilvl="4" w:tplc="04090019" w:tentative="1">
+      <w:start w:val="1"/>
+      <w:numFmt w:val="lowerLetter"/>
+      <w:lvlText w:val="%5."/>
+      <w:lvlJc w:val="left"/>
+      <w:pPr>
+        <w:ind w:left="3600" w:hanging="360"/>
+      </w:pPr>
+    </w:lvl>
+    <w:lvl w:ilvl="5" w:tplc="0409001B" w:tentative="1">
+      <w:start w:val="1"/>
+      <w:numFmt w:val="lowerRoman"/>
+      <w:lvlText w:val="%6."/>
+      <w:lvlJc w:val="right"/>
+      <w:pPr>
+        <w:ind w:left="4320" w:hanging="180"/>
+      </w:pPr>
+    </w:lvl>
+    <w:lvl w:ilvl="6" w:tplc="0409000F" w:tentative="1">
+      <w:start w:val="1"/>
+      <w:numFmt w:val="decimal"/>
+      <w:lvlText w:val="%7."/>
+      <w:lvlJc w:val="left"/>
+      <w:pPr>
+        <w:ind w:left="5040" w:hanging="360"/>
+      </w:pPr>
+    </w:lvl>
+    <w:lvl w:ilvl="7" w:tplc="04090019" w:tentative="1">
+      <w:start w:val="1"/>
+      <w:numFmt w:val="lowerLetter"/>
+      <w:lvlText w:val="%8."/>
+      <w:lvlJc w:val="left"/>
+      <w:pPr>
+        <w:ind w:left="5760" w:hanging="360"/>
+      </w:pPr>
+    </w:lvl>
+    <w:lvl w:ilvl="8" w:tplc="0409001B" w:tentative="1">
+      <w:start w:val="1"/>
+      <w:numFmt w:val="lowerRoman"/>
+      <w:lvlText w:val="%9."/>
+      <w:lvlJc w:val="right"/>
+      <w:pPr>
+        <w:ind w:left="6480" w:hanging="180"/>
+      </w:pPr>
+    </w:lvl>
+  </w:abstractNum>
+  <w:abstractNum w:abstractNumId="1" w15:restartNumberingAfterBreak="0">
+    <w:nsid w:val="52320258"/>
+    <w:multiLevelType w:val="hybridMultilevel"/>
+    <w:tmpl w:val="25BCFE34"/>
+    <w:lvl w:ilvl="0" w:tplc="04090001">
+      <w:start w:val="1"/>
+      <w:numFmt w:val="bullet"/>
+      <w:lvlText w:val=""/>
+      <w:lvlJc w:val="left"/>
+      <w:pPr>
+        <w:ind w:left="720" w:hanging="360"/>
+      </w:pPr>
+      <w:rPr>
+        <w:rFonts w:ascii="Symbol" w:hAnsi="Symbol" w:hint="default"/>
+      </w:rPr>
+    </w:lvl>
+    <w:lvl w:ilvl="1" w:tplc="04090003" w:tentative="1">
+      <w:start w:val="1"/>
+      <w:numFmt w:val="bullet"/>
+      <w:lvlText w:val="o"/>
+      <w:lvlJc w:val="left"/>
+      <w:pPr>
+        <w:ind w:left="1440" w:hanging="360"/>
+      </w:pPr>
+      <w:rPr>
+        <w:rFonts w:ascii="Courier New" w:hAnsi="Courier New" w:cs="Courier New" w:hint="default"/>
+      </w:rPr>
+    </w:lvl>
+    <w:lvl w:ilvl="2" w:tplc="04090005" w:tentative="1">
+      <w:start w:val="1"/>
+      <w:numFmt w:val="bullet"/>
+      <w:lvlText w:val=""/>
+      <w:lvlJc w:val="left"/>
+      <w:pPr>
+        <w:ind w:left="2160" w:hanging="360"/>
+      </w:pPr>
+      <w:rPr>
+        <w:rFonts w:ascii="Wingdings" w:hAnsi="Wingdings" w:hint="default"/>
+      </w:rPr>
+    </w:lvl>
+    <w:lvl w:ilvl="3" w:tplc="04090001" w:tentative="1">
+      <w:start w:val="1"/>
+      <w:numFmt w:val="bullet"/>
+      <w:lvlText w:val=""/>
+      <w:lvlJc w:val="left"/>
+      <w:pPr>
+        <w:ind w:left="2880" w:hanging="360"/>
+      </w:pPr>
+      <w:rPr>
+        <w:rFonts w:ascii="Symbol" w:hAnsi="Symbol" w:hint="default"/>
+      </w:rPr>
+    </w:lvl>
+    <w:lvl w:ilvl="4" w:tplc="04090003" w:tentative="1">
+      <w:start w:val="1"/>
+      <w:numFmt w:val="bullet"/>
+      <w:lvlText w:val="o"/>
+      <w:lvlJc w:val="left"/>
+      <w:pPr>
+        <w:ind w:left="3600" w:hanging="360"/>
+      </w:pPr>
+      <w:rPr>
+        <w:rFonts w:ascii="Courier New" w:hAnsi="Courier New" w:cs="Courier New" w:hint="default"/>
+      </w:rPr>
+    </w:lvl>
+    <w:lvl w:ilvl="5" w:tplc="04090005" w:tentative="1">
+      <w:start w:val="1"/>
+      <w:numFmt w:val="bullet"/>
+      <w:lvlText w:val=""/>
+      <w:lvlJc w:val="left"/>
+      <w:pPr>
+        <w:ind w:left="4320" w:hanging="360"/>
+      </w:pPr>
+      <w:rPr>
+        <w:rFonts w:ascii="Wingdings" w:hAnsi="Wingdings" w:hint="default"/>
+      </w:rPr>
+    </w:lvl>
+    <w:lvl w:ilvl="6" w:tplc="04090001" w:tentative="1">
+      <w:start w:val="1"/>
+      <w:numFmt w:val="bullet"/>
+      <w:lvlText w:val=""/>
+      <w:lvlJc w:val="left"/>
+      <w:pPr>
+        <w:ind w:left="5040" w:hanging="360"/>
+      </w:pPr>
+      <w:rPr>
+        <w:rFonts w:ascii="Symbol" w:hAnsi="Symbol" w:hint="default"/>
+      </w:rPr>
+    </w:lvl>
+    <w:lvl w:ilvl="7" w:tplc="04090003" w:tentative="1">
+      <w:start w:val="1"/>
+      <w:numFmt w:val="bullet"/>
+      <w:lvlText w:val="o"/>
+      <w:lvlJc w:val="left"/>
+      <w:pPr>
+        <w:ind w:left="5760" w:hanging="360"/>
+      </w:pPr>
+      <w:rPr>
+        <w:rFonts w:ascii="Courier New" w:hAnsi="Courier New" w:cs="Courier New" w:hint="default"/>
+      </w:rPr>
+    </w:lvl>
+    <w:lvl w:ilvl="8" w:tplc="04090005" w:tentative="1">
+      <w:start w:val="1"/>
+      <w:numFmt w:val="bullet"/>
+      <w:lvlText w:val=""/>
+      <w:lvlJc w:val="left"/>
+      <w:pPr>
+        <w:ind w:left="6480" w:hanging="360"/>
+      </w:pPr>
+      <w:rPr>
+        <w:rFonts w:ascii="Wingdings" w:hAnsi="Wingdings" w:hint="default"/>
+      </w:rPr>
+    </w:lvl>
+  </w:abstractNum>
+  <w:num w:numId="1" w16cid:durableId="79644404">
+    <w:abstractNumId w:val="0"/>
+  </w:num>
+  <w:num w:numId="2" w16cid:durableId="660306073">
+    <w:abstractNumId w:val="1"/>
+  </w:num>
+</w:numbering>
 </file>
 
 <file path=word/styles.xml><?xml version="1.0" encoding="utf-8"?>
@@ -1302,6 +3609,17 @@
     <w:semiHidden/>
     <w:unhideWhenUsed/>
   </w:style>
+  <w:style w:type="paragraph" w:styleId="ListParagraph">
+    <w:name w:val="List Paragraph"/>
+    <w:basedOn w:val="Normal"/>
+    <w:uiPriority w:val="34"/>
+    <w:qFormat/>
+    <w:rsid w:val="00AD3160"/>
+    <w:pPr>
+      <w:ind w:left="720"/>
+      <w:contextualSpacing/>
+    </w:pPr>
+  </w:style>
 </w:styles>
 </file>
 

</xml_diff>